<commit_message>
backward propagation algorithm finding theta for neural network
</commit_message>
<xml_diff>
--- a/09_Neural_Networks_Learning.docx
+++ b/09_Neural_Networks_Learning.docx
@@ -330,7 +330,18 @@
           <w:szCs w:val="27"/>
           <w:lang w:eastAsia="en-NZ"/>
         </w:rPr>
-        <w:t>) ... (x</w:t>
+        <w:t>) ... (</w:t>
+      </w:r>
+      <w:proofErr w:type="spellStart"/>
+      <w:r>
+        <w:rPr>
+          <w:rFonts w:ascii="Georgia" w:eastAsia="Times New Roman" w:hAnsi="Georgia" w:cs="Times New Roman"/>
+          <w:color w:val="000000"/>
+          <w:sz w:val="27"/>
+          <w:szCs w:val="27"/>
+          <w:lang w:eastAsia="en-NZ"/>
+        </w:rPr>
+        <w:t>x</w:t>
       </w:r>
       <w:r>
         <w:rPr>
@@ -345,15 +356,27 @@
         </w:rPr>
         <w:t>n</w:t>
       </w:r>
-      <w:r>
-        <w:rPr>
-          <w:rFonts w:ascii="Georgia" w:eastAsia="Times New Roman" w:hAnsi="Georgia" w:cs="Times New Roman"/>
-          <w:color w:val="000000"/>
-          <w:sz w:val="27"/>
-          <w:szCs w:val="27"/>
-          <w:lang w:eastAsia="en-NZ"/>
-        </w:rPr>
-        <w:t>, y</w:t>
+      <w:proofErr w:type="spellEnd"/>
+      <w:r>
+        <w:rPr>
+          <w:rFonts w:ascii="Georgia" w:eastAsia="Times New Roman" w:hAnsi="Georgia" w:cs="Times New Roman"/>
+          <w:color w:val="000000"/>
+          <w:sz w:val="27"/>
+          <w:szCs w:val="27"/>
+          <w:lang w:eastAsia="en-NZ"/>
+        </w:rPr>
+        <w:t xml:space="preserve">, </w:t>
+      </w:r>
+      <w:proofErr w:type="spellStart"/>
+      <w:r>
+        <w:rPr>
+          <w:rFonts w:ascii="Georgia" w:eastAsia="Times New Roman" w:hAnsi="Georgia" w:cs="Times New Roman"/>
+          <w:color w:val="000000"/>
+          <w:sz w:val="27"/>
+          <w:szCs w:val="27"/>
+          <w:lang w:eastAsia="en-NZ"/>
+        </w:rPr>
+        <w:t>y</w:t>
       </w:r>
       <w:r>
         <w:rPr>
@@ -368,6 +391,7 @@
         </w:rPr>
         <w:t>m</w:t>
       </w:r>
+      <w:proofErr w:type="spellEnd"/>
       <w:r>
         <w:rPr>
           <w:rFonts w:ascii="Georgia" w:eastAsia="Times New Roman" w:hAnsi="Georgia" w:cs="Times New Roman"/>
@@ -461,6 +485,7 @@
           <w:lang w:eastAsia="en-NZ"/>
         </w:rPr>
       </w:pPr>
+      <w:proofErr w:type="spellStart"/>
       <w:r>
         <w:rPr>
           <w:rFonts w:ascii="Georgia" w:eastAsia="Times New Roman" w:hAnsi="Georgia" w:cs="Times New Roman"/>
@@ -482,6 +507,7 @@
         </w:rPr>
         <w:t>l</w:t>
       </w:r>
+      <w:proofErr w:type="spellEnd"/>
       <w:r>
         <w:rPr>
           <w:rFonts w:ascii="Georgia" w:eastAsia="Times New Roman" w:hAnsi="Georgia" w:cs="Times New Roman"/>
@@ -1046,6 +1072,7 @@
           <w:lang w:eastAsia="en-NZ"/>
         </w:rPr>
       </w:pPr>
+      <w:proofErr w:type="spellStart"/>
       <w:r>
         <w:rPr>
           <w:rFonts w:ascii="Georgia" w:eastAsia="Times New Roman" w:hAnsi="Georgia" w:cs="Times New Roman"/>
@@ -1069,6 +1096,7 @@
         </w:rPr>
         <w:t>L</w:t>
       </w:r>
+      <w:proofErr w:type="spellEnd"/>
       <w:r>
         <w:rPr>
           <w:rFonts w:ascii="Georgia" w:eastAsia="Times New Roman" w:hAnsi="Georgia" w:cs="Times New Roman"/>
@@ -1224,6 +1252,7 @@
           <w:lang w:eastAsia="en-NZ"/>
         </w:rPr>
       </w:pPr>
+      <w:proofErr w:type="spellStart"/>
       <w:r>
         <w:rPr>
           <w:rFonts w:ascii="'Times New Roman'" w:eastAsia="Times New Roman" w:hAnsi="'Times New Roman'" w:cs="Times New Roman"/>
@@ -1248,6 +1277,7 @@
         </w:rPr>
         <w:t>L</w:t>
       </w:r>
+      <w:proofErr w:type="spellEnd"/>
       <w:r>
         <w:rPr>
           <w:rFonts w:ascii="'Times New Roman'" w:eastAsia="Times New Roman" w:hAnsi="'Times New Roman'" w:cs="Times New Roman"/>
@@ -1678,6 +1708,7 @@
           <w:lang w:eastAsia="en-NZ"/>
         </w:rPr>
       </w:pPr>
+      <w:proofErr w:type="spellStart"/>
       <w:r>
         <w:rPr>
           <w:rFonts w:ascii="Georgia" w:eastAsia="Times New Roman" w:hAnsi="Georgia" w:cs="Times New Roman"/>
@@ -1699,15 +1730,27 @@
         </w:rPr>
         <w:t>Ɵ</w:t>
       </w:r>
-      <w:r>
-        <w:rPr>
-          <w:rFonts w:ascii="Georgia" w:eastAsia="Times New Roman" w:hAnsi="Georgia" w:cs="Times New Roman"/>
-          <w:color w:val="000000"/>
-          <w:sz w:val="27"/>
-          <w:szCs w:val="27"/>
-          <w:lang w:eastAsia="en-NZ"/>
-        </w:rPr>
-        <w:t>(x) is a k dimensional vector, so h</w:t>
+      <w:proofErr w:type="spellEnd"/>
+      <w:r>
+        <w:rPr>
+          <w:rFonts w:ascii="Georgia" w:eastAsia="Times New Roman" w:hAnsi="Georgia" w:cs="Times New Roman"/>
+          <w:color w:val="000000"/>
+          <w:sz w:val="27"/>
+          <w:szCs w:val="27"/>
+          <w:lang w:eastAsia="en-NZ"/>
+        </w:rPr>
+        <w:t>(x) is a k dimensional vector, so </w:t>
+      </w:r>
+      <w:proofErr w:type="spellStart"/>
+      <w:r>
+        <w:rPr>
+          <w:rFonts w:ascii="Georgia" w:eastAsia="Times New Roman" w:hAnsi="Georgia" w:cs="Times New Roman"/>
+          <w:color w:val="000000"/>
+          <w:sz w:val="27"/>
+          <w:szCs w:val="27"/>
+          <w:lang w:eastAsia="en-NZ"/>
+        </w:rPr>
+        <w:t>h</w:t>
       </w:r>
       <w:r>
         <w:rPr>
@@ -1720,6 +1763,7 @@
         </w:rPr>
         <w:t>Ɵ</w:t>
       </w:r>
+      <w:proofErr w:type="spellEnd"/>
       <w:r>
         <w:rPr>
           <w:rFonts w:ascii="Georgia" w:eastAsia="Times New Roman" w:hAnsi="Georgia" w:cs="Times New Roman"/>
@@ -1730,6 +1774,7 @@
         </w:rPr>
         <w:t>(x)</w:t>
       </w:r>
+      <w:proofErr w:type="spellStart"/>
       <w:r>
         <w:rPr>
           <w:rFonts w:ascii="Georgia" w:eastAsia="Times New Roman" w:hAnsi="Georgia" w:cs="Times New Roman"/>
@@ -1743,15 +1788,38 @@
         </w:rPr>
         <w:t>i</w:t>
       </w:r>
-      <w:r>
-        <w:rPr>
-          <w:rFonts w:ascii="Georgia" w:eastAsia="Times New Roman" w:hAnsi="Georgia" w:cs="Times New Roman"/>
-          <w:color w:val="000000"/>
-          <w:sz w:val="27"/>
-          <w:szCs w:val="27"/>
-          <w:lang w:eastAsia="en-NZ"/>
-        </w:rPr>
-        <w:t> refers to the ith value in that vector</w:t>
+      <w:proofErr w:type="spellEnd"/>
+      <w:r>
+        <w:rPr>
+          <w:rFonts w:ascii="Georgia" w:eastAsia="Times New Roman" w:hAnsi="Georgia" w:cs="Times New Roman"/>
+          <w:color w:val="000000"/>
+          <w:sz w:val="27"/>
+          <w:szCs w:val="27"/>
+          <w:lang w:eastAsia="en-NZ"/>
+        </w:rPr>
+        <w:t xml:space="preserve"> refers to the </w:t>
+      </w:r>
+      <w:proofErr w:type="spellStart"/>
+      <w:r>
+        <w:rPr>
+          <w:rFonts w:ascii="Georgia" w:eastAsia="Times New Roman" w:hAnsi="Georgia" w:cs="Times New Roman"/>
+          <w:color w:val="000000"/>
+          <w:sz w:val="27"/>
+          <w:szCs w:val="27"/>
+          <w:lang w:eastAsia="en-NZ"/>
+        </w:rPr>
+        <w:t>ith</w:t>
+      </w:r>
+      <w:proofErr w:type="spellEnd"/>
+      <w:r>
+        <w:rPr>
+          <w:rFonts w:ascii="Georgia" w:eastAsia="Times New Roman" w:hAnsi="Georgia" w:cs="Times New Roman"/>
+          <w:color w:val="000000"/>
+          <w:sz w:val="27"/>
+          <w:szCs w:val="27"/>
+          <w:lang w:eastAsia="en-NZ"/>
+        </w:rPr>
+        <w:t xml:space="preserve"> value in that vector</w:t>
       </w:r>
     </w:p>
     <w:p>
@@ -1770,15 +1838,27 @@
           <w:lang w:eastAsia="en-NZ"/>
         </w:rPr>
       </w:pPr>
-      <w:r>
-        <w:rPr>
-          <w:rFonts w:ascii="Georgia" w:eastAsia="Times New Roman" w:hAnsi="Georgia" w:cs="Times New Roman"/>
-          <w:color w:val="000000"/>
-          <w:sz w:val="27"/>
-          <w:szCs w:val="27"/>
-          <w:lang w:eastAsia="en-NZ"/>
-        </w:rPr>
-        <w:t>Costfunction J(</w:t>
+      <w:proofErr w:type="spellStart"/>
+      <w:r>
+        <w:rPr>
+          <w:rFonts w:ascii="Georgia" w:eastAsia="Times New Roman" w:hAnsi="Georgia" w:cs="Times New Roman"/>
+          <w:color w:val="000000"/>
+          <w:sz w:val="27"/>
+          <w:szCs w:val="27"/>
+          <w:lang w:eastAsia="en-NZ"/>
+        </w:rPr>
+        <w:t>Costfunction</w:t>
+      </w:r>
+      <w:proofErr w:type="spellEnd"/>
+      <w:r>
+        <w:rPr>
+          <w:rFonts w:ascii="Georgia" w:eastAsia="Times New Roman" w:hAnsi="Georgia" w:cs="Times New Roman"/>
+          <w:color w:val="000000"/>
+          <w:sz w:val="27"/>
+          <w:szCs w:val="27"/>
+          <w:lang w:eastAsia="en-NZ"/>
+        </w:rPr>
+        <w:t xml:space="preserve"> J(</w:t>
       </w:r>
       <w:r>
         <w:rPr>
@@ -2057,7 +2137,35 @@
           <w:lang w:eastAsia="en-NZ"/>
         </w:rPr>
         <w:lastRenderedPageBreak/>
-        <w:t>Woah there - lets take a second to try and understand this!</w:t>
+        <w:t xml:space="preserve">Woah there - </w:t>
+      </w:r>
+      <w:proofErr w:type="spellStart"/>
+      <w:r>
+        <w:rPr>
+          <w:rFonts w:ascii="'Times New Roman'" w:eastAsia="Times New Roman" w:hAnsi="'Times New Roman'" w:cs="Times New Roman"/>
+          <w:b/>
+          <w:bCs/>
+          <w:color w:val="AD0000"/>
+          <w:sz w:val="27"/>
+          <w:szCs w:val="27"/>
+          <w:shd w:val="clear" w:color="auto" w:fill="FFFFFF"/>
+          <w:lang w:eastAsia="en-NZ"/>
+        </w:rPr>
+        <w:t>lets</w:t>
+      </w:r>
+      <w:proofErr w:type="spellEnd"/>
+      <w:r>
+        <w:rPr>
+          <w:rFonts w:ascii="'Times New Roman'" w:eastAsia="Times New Roman" w:hAnsi="'Times New Roman'" w:cs="Times New Roman"/>
+          <w:b/>
+          <w:bCs/>
+          <w:color w:val="AD0000"/>
+          <w:sz w:val="27"/>
+          <w:szCs w:val="27"/>
+          <w:shd w:val="clear" w:color="auto" w:fill="FFFFFF"/>
+          <w:lang w:eastAsia="en-NZ"/>
+        </w:rPr>
+        <w:t xml:space="preserve"> take a second to try and understand this!</w:t>
       </w:r>
     </w:p>
     <w:p>
@@ -3697,15 +3805,27 @@
           <w:lang w:eastAsia="en-NZ"/>
         </w:rPr>
       </w:pPr>
-      <w:r>
-        <w:rPr>
-          <w:rFonts w:ascii="Georgia" w:eastAsia="Times New Roman" w:hAnsi="Georgia" w:cs="Times New Roman"/>
-          <w:color w:val="000000"/>
-          <w:sz w:val="27"/>
-          <w:szCs w:val="27"/>
-          <w:lang w:eastAsia="en-NZ"/>
-        </w:rPr>
-        <w:t>i.e. the cost function itself!</w:t>
+      <w:proofErr w:type="gramStart"/>
+      <w:r>
+        <w:rPr>
+          <w:rFonts w:ascii="Georgia" w:eastAsia="Times New Roman" w:hAnsi="Georgia" w:cs="Times New Roman"/>
+          <w:color w:val="000000"/>
+          <w:sz w:val="27"/>
+          <w:szCs w:val="27"/>
+          <w:lang w:eastAsia="en-NZ"/>
+        </w:rPr>
+        <w:t>i.e</w:t>
+      </w:r>
+      <w:proofErr w:type="gramEnd"/>
+      <w:r>
+        <w:rPr>
+          <w:rFonts w:ascii="Georgia" w:eastAsia="Times New Roman" w:hAnsi="Georgia" w:cs="Times New Roman"/>
+          <w:color w:val="000000"/>
+          <w:sz w:val="27"/>
+          <w:szCs w:val="27"/>
+          <w:lang w:eastAsia="en-NZ"/>
+        </w:rPr>
+        <w:t>. the cost function itself!</w:t>
       </w:r>
     </w:p>
     <w:p>
@@ -3854,15 +3974,27 @@
           <w:lang w:eastAsia="en-NZ"/>
         </w:rPr>
       </w:pPr>
-      <w:r>
-        <w:rPr>
-          <w:rFonts w:ascii="Georgia" w:eastAsia="Times New Roman" w:hAnsi="Georgia" w:cs="Times New Roman"/>
-          <w:color w:val="000000"/>
-          <w:sz w:val="27"/>
-          <w:szCs w:val="27"/>
-          <w:lang w:eastAsia="en-NZ"/>
-        </w:rPr>
-        <w:t>i.e. each layer has a </w:t>
+      <w:proofErr w:type="gramStart"/>
+      <w:r>
+        <w:rPr>
+          <w:rFonts w:ascii="Georgia" w:eastAsia="Times New Roman" w:hAnsi="Georgia" w:cs="Times New Roman"/>
+          <w:color w:val="000000"/>
+          <w:sz w:val="27"/>
+          <w:szCs w:val="27"/>
+          <w:lang w:eastAsia="en-NZ"/>
+        </w:rPr>
+        <w:t>i.e</w:t>
+      </w:r>
+      <w:proofErr w:type="gramEnd"/>
+      <w:r>
+        <w:rPr>
+          <w:rFonts w:ascii="Georgia" w:eastAsia="Times New Roman" w:hAnsi="Georgia" w:cs="Times New Roman"/>
+          <w:color w:val="000000"/>
+          <w:sz w:val="27"/>
+          <w:szCs w:val="27"/>
+          <w:lang w:eastAsia="en-NZ"/>
+        </w:rPr>
+        <w:t>. each layer has a </w:t>
       </w:r>
       <w:r>
         <w:rPr>
@@ -4345,6 +4477,7 @@
         </w:rPr>
         <w:t>As discussed, </w:t>
       </w:r>
+      <w:proofErr w:type="spellStart"/>
       <w:r>
         <w:rPr>
           <w:rFonts w:ascii="Cambria" w:eastAsia="Times New Roman" w:hAnsi="Cambria" w:cs="Cambria"/>
@@ -4377,16 +4510,29 @@
         </w:rPr>
         <w:t>l</w:t>
       </w:r>
-      <w:r>
-        <w:rPr>
-          <w:rFonts w:ascii="Georgia" w:eastAsia="Times New Roman" w:hAnsi="Georgia" w:cs="Times New Roman"/>
-          <w:color w:val="000000"/>
-          <w:sz w:val="27"/>
-          <w:szCs w:val="27"/>
-          <w:lang w:eastAsia="en-NZ"/>
-        </w:rPr>
-        <w:t> i</w:t>
-      </w:r>
+      <w:proofErr w:type="spellEnd"/>
+      <w:r>
+        <w:rPr>
+          <w:rFonts w:ascii="Georgia" w:eastAsia="Times New Roman" w:hAnsi="Georgia" w:cs="Times New Roman"/>
+          <w:color w:val="000000"/>
+          <w:sz w:val="27"/>
+          <w:szCs w:val="27"/>
+          <w:lang w:eastAsia="en-NZ"/>
+        </w:rPr>
+        <w:t> </w:t>
+      </w:r>
+      <w:proofErr w:type="spellStart"/>
+      <w:r>
+        <w:rPr>
+          <w:rFonts w:ascii="Georgia" w:eastAsia="Times New Roman" w:hAnsi="Georgia" w:cs="Times New Roman"/>
+          <w:color w:val="000000"/>
+          <w:sz w:val="27"/>
+          <w:szCs w:val="27"/>
+          <w:lang w:eastAsia="en-NZ"/>
+        </w:rPr>
+        <w:t>i</w:t>
+      </w:r>
+      <w:proofErr w:type="spellEnd"/>
     </w:p>
     <w:p>
       <w:pPr>
@@ -4404,15 +4550,27 @@
           <w:lang w:eastAsia="en-NZ"/>
         </w:rPr>
       </w:pPr>
-      <w:r>
-        <w:rPr>
-          <w:rFonts w:ascii="Georgia" w:eastAsia="Times New Roman" w:hAnsi="Georgia" w:cs="Times New Roman"/>
-          <w:color w:val="000000"/>
-          <w:sz w:val="27"/>
-          <w:szCs w:val="27"/>
-          <w:lang w:eastAsia="en-NZ"/>
-        </w:rPr>
-        <w:t>i here represents the unit in layer l+1 you're mapping to (destination node)</w:t>
+      <w:proofErr w:type="spellStart"/>
+      <w:r>
+        <w:rPr>
+          <w:rFonts w:ascii="Georgia" w:eastAsia="Times New Roman" w:hAnsi="Georgia" w:cs="Times New Roman"/>
+          <w:color w:val="000000"/>
+          <w:sz w:val="27"/>
+          <w:szCs w:val="27"/>
+          <w:lang w:eastAsia="en-NZ"/>
+        </w:rPr>
+        <w:t>i</w:t>
+      </w:r>
+      <w:proofErr w:type="spellEnd"/>
+      <w:r>
+        <w:rPr>
+          <w:rFonts w:ascii="Georgia" w:eastAsia="Times New Roman" w:hAnsi="Georgia" w:cs="Times New Roman"/>
+          <w:color w:val="000000"/>
+          <w:sz w:val="27"/>
+          <w:szCs w:val="27"/>
+          <w:lang w:eastAsia="en-NZ"/>
+        </w:rPr>
+        <w:t xml:space="preserve"> here represents the unit in layer l+1 you're mapping to (destination node)</w:t>
       </w:r>
     </w:p>
     <w:p>
@@ -4678,7 +4836,29 @@
           <w:szCs w:val="27"/>
           <w:lang w:eastAsia="en-NZ"/>
         </w:rPr>
-        <w:t>Imagine we just have a single pair (x,y) - entire training set</w:t>
+        <w:t>Imagine we just have a single pair (</w:t>
+      </w:r>
+      <w:proofErr w:type="spellStart"/>
+      <w:r>
+        <w:rPr>
+          <w:rFonts w:ascii="Georgia" w:eastAsia="Times New Roman" w:hAnsi="Georgia" w:cs="Times New Roman"/>
+          <w:color w:val="000000"/>
+          <w:sz w:val="27"/>
+          <w:szCs w:val="27"/>
+          <w:lang w:eastAsia="en-NZ"/>
+        </w:rPr>
+        <w:t>x,y</w:t>
+      </w:r>
+      <w:proofErr w:type="spellEnd"/>
+      <w:r>
+        <w:rPr>
+          <w:rFonts w:ascii="Georgia" w:eastAsia="Times New Roman" w:hAnsi="Georgia" w:cs="Times New Roman"/>
+          <w:color w:val="000000"/>
+          <w:sz w:val="27"/>
+          <w:szCs w:val="27"/>
+          <w:lang w:eastAsia="en-NZ"/>
+        </w:rPr>
+        <w:t>) - entire training set</w:t>
       </w:r>
     </w:p>
     <w:p>
@@ -5442,7 +5622,18 @@
           <w:szCs w:val="27"/>
           <w:lang w:eastAsia="en-NZ"/>
         </w:rPr>
-        <w:t> = h</w:t>
+        <w:t> = </w:t>
+      </w:r>
+      <w:proofErr w:type="spellStart"/>
+      <w:r>
+        <w:rPr>
+          <w:rFonts w:ascii="Georgia" w:eastAsia="Times New Roman" w:hAnsi="Georgia" w:cs="Times New Roman"/>
+          <w:color w:val="000000"/>
+          <w:sz w:val="27"/>
+          <w:szCs w:val="27"/>
+          <w:lang w:eastAsia="en-NZ"/>
+        </w:rPr>
+        <w:t>h</w:t>
       </w:r>
       <w:r>
         <w:rPr>
@@ -5455,6 +5646,7 @@
         </w:rPr>
         <w:t>Ɵ</w:t>
       </w:r>
+      <w:proofErr w:type="spellEnd"/>
       <w:r>
         <w:rPr>
           <w:rFonts w:ascii="Georgia" w:eastAsia="Times New Roman" w:hAnsi="Georgia" w:cs="Times New Roman"/>
@@ -5619,7 +5811,29 @@
           <w:lang w:eastAsia="en-NZ"/>
         </w:rPr>
         <w:lastRenderedPageBreak/>
-        <w:t>This is the vectorized implementation of forward propagation</w:t>
+        <w:t xml:space="preserve">This is the </w:t>
+      </w:r>
+      <w:proofErr w:type="spellStart"/>
+      <w:r>
+        <w:rPr>
+          <w:rFonts w:ascii="Georgia" w:eastAsia="Times New Roman" w:hAnsi="Georgia" w:cs="Times New Roman"/>
+          <w:color w:val="000000"/>
+          <w:sz w:val="27"/>
+          <w:szCs w:val="27"/>
+          <w:lang w:eastAsia="en-NZ"/>
+        </w:rPr>
+        <w:t>vectorized</w:t>
+      </w:r>
+      <w:proofErr w:type="spellEnd"/>
+      <w:r>
+        <w:rPr>
+          <w:rFonts w:ascii="Georgia" w:eastAsia="Times New Roman" w:hAnsi="Georgia" w:cs="Times New Roman"/>
+          <w:color w:val="000000"/>
+          <w:sz w:val="27"/>
+          <w:szCs w:val="27"/>
+          <w:lang w:eastAsia="en-NZ"/>
+        </w:rPr>
+        <w:t xml:space="preserve"> implementation of forward propagation</w:t>
       </w:r>
     </w:p>
     <w:p>
@@ -5638,15 +5852,27 @@
           <w:lang w:eastAsia="en-NZ"/>
         </w:rPr>
       </w:pPr>
-      <w:r>
-        <w:rPr>
-          <w:rFonts w:ascii="Georgia" w:eastAsia="Times New Roman" w:hAnsi="Georgia" w:cs="Times New Roman"/>
-          <w:color w:val="000000"/>
-          <w:sz w:val="27"/>
-          <w:szCs w:val="27"/>
-          <w:lang w:eastAsia="en-NZ"/>
-        </w:rPr>
-        <w:t>Lets compute activation values sequentially (below just re-iterates what we had above!)</w:t>
+      <w:proofErr w:type="spellStart"/>
+      <w:r>
+        <w:rPr>
+          <w:rFonts w:ascii="Georgia" w:eastAsia="Times New Roman" w:hAnsi="Georgia" w:cs="Times New Roman"/>
+          <w:color w:val="000000"/>
+          <w:sz w:val="27"/>
+          <w:szCs w:val="27"/>
+          <w:lang w:eastAsia="en-NZ"/>
+        </w:rPr>
+        <w:t>Lets</w:t>
+      </w:r>
+      <w:proofErr w:type="spellEnd"/>
+      <w:r>
+        <w:rPr>
+          <w:rFonts w:ascii="Georgia" w:eastAsia="Times New Roman" w:hAnsi="Georgia" w:cs="Times New Roman"/>
+          <w:color w:val="000000"/>
+          <w:sz w:val="27"/>
+          <w:szCs w:val="27"/>
+          <w:lang w:eastAsia="en-NZ"/>
+        </w:rPr>
+        <w:t xml:space="preserve"> compute activation values sequentially (below just re-iterates what we had above!)</w:t>
       </w:r>
     </w:p>
     <w:p>
@@ -5845,7 +6071,18 @@
           <w:szCs w:val="27"/>
           <w:lang w:eastAsia="en-NZ"/>
         </w:rPr>
-        <w:t>For each node we can calculate (δ</w:t>
+        <w:t>For each node we can calculate (</w:t>
+      </w:r>
+      <w:proofErr w:type="spellStart"/>
+      <w:r>
+        <w:rPr>
+          <w:rFonts w:ascii="Georgia" w:eastAsia="Times New Roman" w:hAnsi="Georgia" w:cs="Times New Roman"/>
+          <w:color w:val="000000"/>
+          <w:sz w:val="27"/>
+          <w:szCs w:val="27"/>
+          <w:lang w:eastAsia="en-NZ"/>
+        </w:rPr>
+        <w:t>δ</w:t>
       </w:r>
       <w:r>
         <w:rPr>
@@ -5869,6 +6106,7 @@
         </w:rPr>
         <w:t>l</w:t>
       </w:r>
+      <w:proofErr w:type="spellEnd"/>
       <w:r>
         <w:rPr>
           <w:rFonts w:ascii="Georgia" w:eastAsia="Times New Roman" w:hAnsi="Georgia" w:cs="Times New Roman"/>
@@ -5916,7 +6154,18 @@
           <w:szCs w:val="27"/>
           <w:lang w:eastAsia="en-NZ"/>
         </w:rPr>
-        <w:t>If we remember, a</w:t>
+        <w:t>If we remember, </w:t>
+      </w:r>
+      <w:proofErr w:type="spellStart"/>
+      <w:r>
+        <w:rPr>
+          <w:rFonts w:ascii="Georgia" w:eastAsia="Times New Roman" w:hAnsi="Georgia" w:cs="Times New Roman"/>
+          <w:color w:val="000000"/>
+          <w:sz w:val="27"/>
+          <w:szCs w:val="27"/>
+          <w:lang w:eastAsia="en-NZ"/>
+        </w:rPr>
+        <w:t>a</w:t>
       </w:r>
       <w:r>
         <w:rPr>
@@ -5940,6 +6189,7 @@
         </w:rPr>
         <w:t>l</w:t>
       </w:r>
+      <w:proofErr w:type="spellEnd"/>
       <w:r>
         <w:rPr>
           <w:rFonts w:ascii="Georgia" w:eastAsia="Times New Roman" w:hAnsi="Georgia" w:cs="Times New Roman"/>
@@ -6201,7 +6451,18 @@
           <w:szCs w:val="27"/>
           <w:lang w:eastAsia="en-NZ"/>
         </w:rPr>
-        <w:t>- y</w:t>
+        <w:t>- </w:t>
+      </w:r>
+      <w:proofErr w:type="spellStart"/>
+      <w:r>
+        <w:rPr>
+          <w:rFonts w:ascii="Georgia" w:eastAsia="Times New Roman" w:hAnsi="Georgia" w:cs="Times New Roman"/>
+          <w:color w:val="000000"/>
+          <w:sz w:val="27"/>
+          <w:szCs w:val="27"/>
+          <w:lang w:eastAsia="en-NZ"/>
+        </w:rPr>
+        <w:t>y</w:t>
       </w:r>
       <w:r>
         <w:rPr>
@@ -6214,6 +6475,7 @@
         </w:rPr>
         <w:t>j</w:t>
       </w:r>
+      <w:proofErr w:type="spellEnd"/>
     </w:p>
     <w:p>
       <w:pPr>
@@ -6298,7 +6560,18 @@
           <w:szCs w:val="27"/>
           <w:lang w:eastAsia="en-NZ"/>
         </w:rPr>
-        <w:t>as h</w:t>
+        <w:t>as </w:t>
+      </w:r>
+      <w:proofErr w:type="spellStart"/>
+      <w:r>
+        <w:rPr>
+          <w:rFonts w:ascii="Georgia" w:eastAsia="Times New Roman" w:hAnsi="Georgia" w:cs="Times New Roman"/>
+          <w:color w:val="000000"/>
+          <w:sz w:val="27"/>
+          <w:szCs w:val="27"/>
+          <w:lang w:eastAsia="en-NZ"/>
+        </w:rPr>
+        <w:t>h</w:t>
       </w:r>
       <w:r>
         <w:rPr>
@@ -6311,6 +6584,7 @@
         </w:rPr>
         <w:t>Ɵ</w:t>
       </w:r>
+      <w:proofErr w:type="spellEnd"/>
       <w:r>
         <w:rPr>
           <w:rFonts w:ascii="Georgia" w:eastAsia="Times New Roman" w:hAnsi="Georgia" w:cs="Times New Roman"/>
@@ -6412,7 +6686,29 @@
           <w:lang w:eastAsia="en-NZ"/>
         </w:rPr>
         <w:lastRenderedPageBreak/>
-        <w:t>Instead of focussing on each node, let's think about this as a vectorized problem</w:t>
+        <w:t xml:space="preserve">Instead of focussing on each node, let's think about this as a </w:t>
+      </w:r>
+      <w:proofErr w:type="spellStart"/>
+      <w:r>
+        <w:rPr>
+          <w:rFonts w:ascii="Georgia" w:eastAsia="Times New Roman" w:hAnsi="Georgia" w:cs="Times New Roman"/>
+          <w:color w:val="000000"/>
+          <w:sz w:val="27"/>
+          <w:szCs w:val="27"/>
+          <w:lang w:eastAsia="en-NZ"/>
+        </w:rPr>
+        <w:t>vectorized</w:t>
+      </w:r>
+      <w:proofErr w:type="spellEnd"/>
+      <w:r>
+        <w:rPr>
+          <w:rFonts w:ascii="Georgia" w:eastAsia="Times New Roman" w:hAnsi="Georgia" w:cs="Times New Roman"/>
+          <w:color w:val="000000"/>
+          <w:sz w:val="27"/>
+          <w:szCs w:val="27"/>
+          <w:lang w:eastAsia="en-NZ"/>
+        </w:rPr>
+        <w:t xml:space="preserve"> problem</w:t>
       </w:r>
     </w:p>
     <w:p>
@@ -6921,15 +7217,27 @@
           <w:lang w:eastAsia="en-NZ"/>
         </w:rPr>
       </w:pPr>
-      <w:r>
-        <w:rPr>
-          <w:rFonts w:ascii="Georgia" w:eastAsia="Times New Roman" w:hAnsi="Georgia" w:cs="Times New Roman"/>
-          <w:color w:val="000000"/>
-          <w:sz w:val="27"/>
-          <w:szCs w:val="27"/>
-          <w:lang w:eastAsia="en-NZ"/>
-        </w:rPr>
-        <w:t>g'(z</w:t>
+      <w:proofErr w:type="gramStart"/>
+      <w:r>
+        <w:rPr>
+          <w:rFonts w:ascii="Georgia" w:eastAsia="Times New Roman" w:hAnsi="Georgia" w:cs="Times New Roman"/>
+          <w:color w:val="000000"/>
+          <w:sz w:val="27"/>
+          <w:szCs w:val="27"/>
+          <w:lang w:eastAsia="en-NZ"/>
+        </w:rPr>
+        <w:t>g</w:t>
+      </w:r>
+      <w:proofErr w:type="gramEnd"/>
+      <w:r>
+        <w:rPr>
+          <w:rFonts w:ascii="Georgia" w:eastAsia="Times New Roman" w:hAnsi="Georgia" w:cs="Times New Roman"/>
+          <w:color w:val="000000"/>
+          <w:sz w:val="27"/>
+          <w:szCs w:val="27"/>
+          <w:lang w:eastAsia="en-NZ"/>
+        </w:rPr>
+        <w:t>'(z</w:t>
       </w:r>
       <w:r>
         <w:rPr>
@@ -7112,6 +7420,7 @@
         </w:rPr>
         <w:t>3</w:t>
       </w:r>
+      <w:proofErr w:type="gramStart"/>
       <w:r>
         <w:rPr>
           <w:rFonts w:ascii="Georgia" w:eastAsia="Times New Roman" w:hAnsi="Georgia" w:cs="Times New Roman"/>
@@ -7135,7 +7444,21 @@
           <w:vertAlign w:val="superscript"/>
           <w:lang w:eastAsia="en-NZ"/>
         </w:rPr>
-        <w:t>T </w:t>
+        <w:t>T</w:t>
+      </w:r>
+      <w:proofErr w:type="gramEnd"/>
+      <w:r>
+        <w:rPr>
+          <w:rFonts w:ascii="Georgia" w:eastAsia="Times New Roman" w:hAnsi="Georgia" w:cs="Times New Roman"/>
+          <w:b/>
+          <w:bCs/>
+          <w:color w:val="000000"/>
+          <w:sz w:val="27"/>
+          <w:szCs w:val="27"/>
+          <w:vertAlign w:val="superscript"/>
+          <w:lang w:eastAsia="en-NZ"/>
+        </w:rPr>
+        <w:t> </w:t>
       </w:r>
       <w:r>
         <w:rPr>
@@ -7184,7 +7507,20 @@
           <w:szCs w:val="27"/>
           <w:lang w:eastAsia="en-NZ"/>
         </w:rPr>
-        <w:t>(a</w:t>
+        <w:t>(</w:t>
+      </w:r>
+      <w:proofErr w:type="gramStart"/>
+      <w:r>
+        <w:rPr>
+          <w:rFonts w:ascii="Georgia" w:eastAsia="Times New Roman" w:hAnsi="Georgia" w:cs="Times New Roman"/>
+          <w:b/>
+          <w:bCs/>
+          <w:color w:val="000000"/>
+          <w:sz w:val="27"/>
+          <w:szCs w:val="27"/>
+          <w:lang w:eastAsia="en-NZ"/>
+        </w:rPr>
+        <w:t>a</w:t>
       </w:r>
       <w:r>
         <w:rPr>
@@ -7209,72 +7545,9 @@
           <w:szCs w:val="27"/>
           <w:lang w:eastAsia="en-NZ"/>
         </w:rPr>
-        <w:t>. *</w:t>
-      </w:r>
-      <w:r>
-        <w:rPr>
-          <w:rFonts w:ascii="Georgia" w:eastAsia="Times New Roman" w:hAnsi="Georgia" w:cs="Times New Roman"/>
-          <w:color w:val="000000"/>
-          <w:sz w:val="27"/>
-          <w:szCs w:val="27"/>
-          <w:lang w:eastAsia="en-NZ"/>
-        </w:rPr>
-        <w:t> </w:t>
-      </w:r>
-      <w:r>
-        <w:rPr>
-          <w:rFonts w:ascii="Georgia" w:eastAsia="Times New Roman" w:hAnsi="Georgia" w:cs="Times New Roman"/>
-          <w:b/>
-          <w:bCs/>
-          <w:color w:val="000000"/>
-          <w:sz w:val="27"/>
-          <w:szCs w:val="27"/>
-          <w:lang w:eastAsia="en-NZ"/>
-        </w:rPr>
-        <w:t>(1 - a</w:t>
-      </w:r>
-      <w:r>
-        <w:rPr>
-          <w:rFonts w:ascii="Georgia" w:eastAsia="Times New Roman" w:hAnsi="Georgia" w:cs="Times New Roman"/>
-          <w:b/>
-          <w:bCs/>
-          <w:color w:val="000000"/>
-          <w:sz w:val="27"/>
-          <w:szCs w:val="27"/>
-          <w:vertAlign w:val="superscript"/>
-          <w:lang w:eastAsia="en-NZ"/>
-        </w:rPr>
-        <w:t>3</w:t>
-      </w:r>
-      <w:r>
-        <w:rPr>
-          <w:rFonts w:ascii="Georgia" w:eastAsia="Times New Roman" w:hAnsi="Georgia" w:cs="Times New Roman"/>
-          <w:b/>
-          <w:bCs/>
-          <w:color w:val="000000"/>
-          <w:sz w:val="27"/>
-          <w:szCs w:val="27"/>
-          <w:lang w:eastAsia="en-NZ"/>
-        </w:rPr>
-        <w:t>))</w:t>
-      </w:r>
-    </w:p>
-    <w:p>
-      <w:pPr>
-        <w:numPr>
-          <w:ilvl w:val="1"/>
-          <w:numId w:val="16"/>
-        </w:numPr>
-        <w:shd w:val="clear" w:color="auto" w:fill="FFFFFF"/>
-        <w:spacing w:before="100" w:beforeAutospacing="1" w:after="100" w:afterAutospacing="1" w:line="240" w:lineRule="auto"/>
-        <w:rPr>
-          <w:rFonts w:ascii="Georgia" w:eastAsia="Times New Roman" w:hAnsi="Georgia" w:cs="Times New Roman"/>
-          <w:color w:val="000000"/>
-          <w:sz w:val="27"/>
-          <w:szCs w:val="27"/>
-          <w:lang w:eastAsia="en-NZ"/>
-        </w:rPr>
-      </w:pPr>
+        <w:t>.</w:t>
+      </w:r>
+      <w:proofErr w:type="gramEnd"/>
       <w:r>
         <w:rPr>
           <w:rFonts w:ascii="Georgia" w:eastAsia="Times New Roman" w:hAnsi="Georgia" w:cs="Times New Roman"/>
@@ -7285,6 +7558,82 @@
           <w:szCs w:val="27"/>
           <w:lang w:eastAsia="en-NZ"/>
         </w:rPr>
+        <w:t xml:space="preserve"> *</w:t>
+      </w:r>
+      <w:r>
+        <w:rPr>
+          <w:rFonts w:ascii="Georgia" w:eastAsia="Times New Roman" w:hAnsi="Georgia" w:cs="Times New Roman"/>
+          <w:color w:val="000000"/>
+          <w:sz w:val="27"/>
+          <w:szCs w:val="27"/>
+          <w:lang w:eastAsia="en-NZ"/>
+        </w:rPr>
+        <w:t> </w:t>
+      </w:r>
+      <w:r>
+        <w:rPr>
+          <w:rFonts w:ascii="Georgia" w:eastAsia="Times New Roman" w:hAnsi="Georgia" w:cs="Times New Roman"/>
+          <w:b/>
+          <w:bCs/>
+          <w:color w:val="000000"/>
+          <w:sz w:val="27"/>
+          <w:szCs w:val="27"/>
+          <w:lang w:eastAsia="en-NZ"/>
+        </w:rPr>
+        <w:t>(1 - a</w:t>
+      </w:r>
+      <w:r>
+        <w:rPr>
+          <w:rFonts w:ascii="Georgia" w:eastAsia="Times New Roman" w:hAnsi="Georgia" w:cs="Times New Roman"/>
+          <w:b/>
+          <w:bCs/>
+          <w:color w:val="000000"/>
+          <w:sz w:val="27"/>
+          <w:szCs w:val="27"/>
+          <w:vertAlign w:val="superscript"/>
+          <w:lang w:eastAsia="en-NZ"/>
+        </w:rPr>
+        <w:t>3</w:t>
+      </w:r>
+      <w:r>
+        <w:rPr>
+          <w:rFonts w:ascii="Georgia" w:eastAsia="Times New Roman" w:hAnsi="Georgia" w:cs="Times New Roman"/>
+          <w:b/>
+          <w:bCs/>
+          <w:color w:val="000000"/>
+          <w:sz w:val="27"/>
+          <w:szCs w:val="27"/>
+          <w:lang w:eastAsia="en-NZ"/>
+        </w:rPr>
+        <w:t>))</w:t>
+      </w:r>
+    </w:p>
+    <w:p>
+      <w:pPr>
+        <w:numPr>
+          <w:ilvl w:val="1"/>
+          <w:numId w:val="16"/>
+        </w:numPr>
+        <w:shd w:val="clear" w:color="auto" w:fill="FFFFFF"/>
+        <w:spacing w:before="100" w:beforeAutospacing="1" w:after="100" w:afterAutospacing="1" w:line="240" w:lineRule="auto"/>
+        <w:rPr>
+          <w:rFonts w:ascii="Georgia" w:eastAsia="Times New Roman" w:hAnsi="Georgia" w:cs="Times New Roman"/>
+          <w:color w:val="000000"/>
+          <w:sz w:val="27"/>
+          <w:szCs w:val="27"/>
+          <w:lang w:eastAsia="en-NZ"/>
+        </w:rPr>
+      </w:pPr>
+      <w:r>
+        <w:rPr>
+          <w:rFonts w:ascii="Georgia" w:eastAsia="Times New Roman" w:hAnsi="Georgia" w:cs="Times New Roman"/>
+          <w:b/>
+          <w:bCs/>
+          <w:color w:val="AD0000"/>
+          <w:sz w:val="27"/>
+          <w:szCs w:val="27"/>
+          <w:lang w:eastAsia="en-NZ"/>
+        </w:rPr>
         <w:t>. *</w:t>
       </w:r>
       <w:r>
@@ -7322,7 +7671,29 @@
           <w:szCs w:val="27"/>
           <w:lang w:eastAsia="en-NZ"/>
         </w:rPr>
-        <w:t>Why element wise? Because this is essentially an extension of individual values in a vectorized implementation, so element wise multiplication gives that effect</w:t>
+        <w:t xml:space="preserve">Why element wise? Because this is essentially an extension of individual values in a </w:t>
+      </w:r>
+      <w:proofErr w:type="spellStart"/>
+      <w:r>
+        <w:rPr>
+          <w:rFonts w:ascii="Georgia" w:eastAsia="Times New Roman" w:hAnsi="Georgia" w:cs="Times New Roman"/>
+          <w:color w:val="000000"/>
+          <w:sz w:val="27"/>
+          <w:szCs w:val="27"/>
+          <w:lang w:eastAsia="en-NZ"/>
+        </w:rPr>
+        <w:t>vectorized</w:t>
+      </w:r>
+      <w:proofErr w:type="spellEnd"/>
+      <w:r>
+        <w:rPr>
+          <w:rFonts w:ascii="Georgia" w:eastAsia="Times New Roman" w:hAnsi="Georgia" w:cs="Times New Roman"/>
+          <w:color w:val="000000"/>
+          <w:sz w:val="27"/>
+          <w:szCs w:val="27"/>
+          <w:lang w:eastAsia="en-NZ"/>
+        </w:rPr>
+        <w:t xml:space="preserve"> implementation, so element wise multiplication gives that effect</w:t>
       </w:r>
     </w:p>
     <w:p>
@@ -7362,6 +7733,7 @@
           <w:lang w:eastAsia="en-NZ"/>
         </w:rPr>
       </w:pPr>
+      <w:proofErr w:type="spellStart"/>
       <w:r>
         <w:rPr>
           <w:rFonts w:ascii="Georgia" w:eastAsia="Times New Roman" w:hAnsi="Georgia" w:cs="Times New Roman"/>
@@ -7373,7 +7745,21 @@
           <w:shd w:val="clear" w:color="auto" w:fill="FFFFFF"/>
           <w:lang w:eastAsia="en-NZ"/>
         </w:rPr>
-        <w:t>Analyzing the mathematics</w:t>
+        <w:t>Analyzing</w:t>
+      </w:r>
+      <w:proofErr w:type="spellEnd"/>
+      <w:r>
+        <w:rPr>
+          <w:rFonts w:ascii="Georgia" w:eastAsia="Times New Roman" w:hAnsi="Georgia" w:cs="Times New Roman"/>
+          <w:b/>
+          <w:bCs/>
+          <w:color w:val="000000"/>
+          <w:sz w:val="27"/>
+          <w:szCs w:val="27"/>
+          <w:shd w:val="clear" w:color="auto" w:fill="FFFFFF"/>
+          <w:lang w:eastAsia="en-NZ"/>
+        </w:rPr>
+        <w:t> the mathematics</w:t>
       </w:r>
       <w:r>
         <w:rPr>
@@ -7869,6 +8255,16 @@
           <w:lang w:eastAsia="en-NZ"/>
         </w:rPr>
         <w:br/>
+      </w:r>
+      <w:proofErr w:type="gramStart"/>
+      <w:r>
+        <w:rPr>
+          <w:rFonts w:ascii="Georgia" w:eastAsia="Times New Roman" w:hAnsi="Georgia" w:cs="Times New Roman"/>
+          <w:color w:val="000000"/>
+          <w:sz w:val="27"/>
+          <w:szCs w:val="27"/>
+          <w:lang w:eastAsia="en-NZ"/>
+        </w:rPr>
         <w:t>a</w:t>
       </w:r>
       <w:r>
@@ -7892,109 +8288,9 @@
           <w:szCs w:val="27"/>
           <w:lang w:eastAsia="en-NZ"/>
         </w:rPr>
-        <w:t>. *</w:t>
-      </w:r>
-      <w:r>
-        <w:rPr>
-          <w:rFonts w:ascii="Georgia" w:eastAsia="Times New Roman" w:hAnsi="Georgia" w:cs="Times New Roman"/>
-          <w:color w:val="000000"/>
-          <w:sz w:val="27"/>
-          <w:szCs w:val="27"/>
-          <w:lang w:eastAsia="en-NZ"/>
-        </w:rPr>
-        <w:t> (1 - a</w:t>
-      </w:r>
-      <w:r>
-        <w:rPr>
-          <w:rFonts w:ascii="Georgia" w:eastAsia="Times New Roman" w:hAnsi="Georgia" w:cs="Times New Roman"/>
-          <w:color w:val="000000"/>
-          <w:sz w:val="27"/>
-          <w:szCs w:val="27"/>
-          <w:vertAlign w:val="superscript"/>
-          <w:lang w:eastAsia="en-NZ"/>
-        </w:rPr>
-        <w:t>3</w:t>
-      </w:r>
-      <w:r>
-        <w:rPr>
-          <w:rFonts w:ascii="Georgia" w:eastAsia="Times New Roman" w:hAnsi="Georgia" w:cs="Times New Roman"/>
-          <w:color w:val="000000"/>
-          <w:sz w:val="27"/>
-          <w:szCs w:val="27"/>
-          <w:lang w:eastAsia="en-NZ"/>
-        </w:rPr>
-        <w:t>)</w:t>
-      </w:r>
-    </w:p>
-    <w:p>
-      <w:pPr>
-        <w:numPr>
-          <w:ilvl w:val="0"/>
-          <w:numId w:val="18"/>
-        </w:numPr>
-        <w:shd w:val="clear" w:color="auto" w:fill="FFFFFF"/>
-        <w:spacing w:before="100" w:beforeAutospacing="1" w:after="100" w:afterAutospacing="1" w:line="240" w:lineRule="auto"/>
-        <w:rPr>
-          <w:rFonts w:ascii="Georgia" w:eastAsia="Times New Roman" w:hAnsi="Georgia" w:cs="Times New Roman"/>
-          <w:color w:val="000000"/>
-          <w:sz w:val="27"/>
-          <w:szCs w:val="27"/>
-          <w:lang w:eastAsia="en-NZ"/>
-        </w:rPr>
-      </w:pPr>
-      <w:r>
-        <w:rPr>
-          <w:rFonts w:ascii="Georgia" w:eastAsia="Times New Roman" w:hAnsi="Georgia" w:cs="Times New Roman"/>
-          <w:color w:val="000000"/>
-          <w:sz w:val="27"/>
-          <w:szCs w:val="27"/>
-          <w:lang w:eastAsia="en-NZ"/>
-        </w:rPr>
-        <w:t>Similarly For δ</w:t>
-      </w:r>
-      <w:r>
-        <w:rPr>
-          <w:rFonts w:ascii="Georgia" w:eastAsia="Times New Roman" w:hAnsi="Georgia" w:cs="Times New Roman"/>
-          <w:color w:val="000000"/>
-          <w:sz w:val="27"/>
-          <w:szCs w:val="27"/>
-          <w:vertAlign w:val="superscript"/>
-          <w:lang w:eastAsia="en-NZ"/>
-        </w:rPr>
-        <w:t>2</w:t>
-      </w:r>
-      <w:r>
-        <w:rPr>
-          <w:rFonts w:ascii="Georgia" w:eastAsia="Times New Roman" w:hAnsi="Georgia" w:cs="Times New Roman"/>
-          <w:color w:val="000000"/>
-          <w:sz w:val="27"/>
-          <w:szCs w:val="27"/>
-          <w:lang w:eastAsia="en-NZ"/>
-        </w:rPr>
-        <w:t> when you calculate the derivative terms you get</w:t>
-      </w:r>
-      <w:r>
-        <w:rPr>
-          <w:rFonts w:ascii="Georgia" w:eastAsia="Times New Roman" w:hAnsi="Georgia" w:cs="Times New Roman"/>
-          <w:color w:val="000000"/>
-          <w:sz w:val="27"/>
-          <w:szCs w:val="27"/>
-          <w:lang w:eastAsia="en-NZ"/>
-        </w:rPr>
-        <w:br/>
-        <w:t>a</w:t>
-      </w:r>
-      <w:r>
-        <w:rPr>
-          <w:rFonts w:ascii="Georgia" w:eastAsia="Times New Roman" w:hAnsi="Georgia" w:cs="Times New Roman"/>
-          <w:color w:val="000000"/>
-          <w:sz w:val="27"/>
-          <w:szCs w:val="27"/>
-          <w:vertAlign w:val="superscript"/>
-          <w:lang w:eastAsia="en-NZ"/>
-        </w:rPr>
-        <w:t>2 </w:t>
-      </w:r>
+        <w:t>.</w:t>
+      </w:r>
+      <w:proofErr w:type="gramEnd"/>
       <w:r>
         <w:rPr>
           <w:rFonts w:ascii="Georgia" w:eastAsia="Times New Roman" w:hAnsi="Georgia" w:cs="Times New Roman"/>
@@ -8005,7 +8301,143 @@
           <w:szCs w:val="27"/>
           <w:lang w:eastAsia="en-NZ"/>
         </w:rPr>
-        <w:t>. *</w:t>
+        <w:t xml:space="preserve"> *</w:t>
+      </w:r>
+      <w:r>
+        <w:rPr>
+          <w:rFonts w:ascii="Georgia" w:eastAsia="Times New Roman" w:hAnsi="Georgia" w:cs="Times New Roman"/>
+          <w:color w:val="000000"/>
+          <w:sz w:val="27"/>
+          <w:szCs w:val="27"/>
+          <w:lang w:eastAsia="en-NZ"/>
+        </w:rPr>
+        <w:t> (1 - a</w:t>
+      </w:r>
+      <w:r>
+        <w:rPr>
+          <w:rFonts w:ascii="Georgia" w:eastAsia="Times New Roman" w:hAnsi="Georgia" w:cs="Times New Roman"/>
+          <w:color w:val="000000"/>
+          <w:sz w:val="27"/>
+          <w:szCs w:val="27"/>
+          <w:vertAlign w:val="superscript"/>
+          <w:lang w:eastAsia="en-NZ"/>
+        </w:rPr>
+        <w:t>3</w:t>
+      </w:r>
+      <w:r>
+        <w:rPr>
+          <w:rFonts w:ascii="Georgia" w:eastAsia="Times New Roman" w:hAnsi="Georgia" w:cs="Times New Roman"/>
+          <w:color w:val="000000"/>
+          <w:sz w:val="27"/>
+          <w:szCs w:val="27"/>
+          <w:lang w:eastAsia="en-NZ"/>
+        </w:rPr>
+        <w:t>)</w:t>
+      </w:r>
+    </w:p>
+    <w:p>
+      <w:pPr>
+        <w:numPr>
+          <w:ilvl w:val="0"/>
+          <w:numId w:val="18"/>
+        </w:numPr>
+        <w:shd w:val="clear" w:color="auto" w:fill="FFFFFF"/>
+        <w:spacing w:before="100" w:beforeAutospacing="1" w:after="100" w:afterAutospacing="1" w:line="240" w:lineRule="auto"/>
+        <w:rPr>
+          <w:rFonts w:ascii="Georgia" w:eastAsia="Times New Roman" w:hAnsi="Georgia" w:cs="Times New Roman"/>
+          <w:color w:val="000000"/>
+          <w:sz w:val="27"/>
+          <w:szCs w:val="27"/>
+          <w:lang w:eastAsia="en-NZ"/>
+        </w:rPr>
+      </w:pPr>
+      <w:r>
+        <w:rPr>
+          <w:rFonts w:ascii="Georgia" w:eastAsia="Times New Roman" w:hAnsi="Georgia" w:cs="Times New Roman"/>
+          <w:color w:val="000000"/>
+          <w:sz w:val="27"/>
+          <w:szCs w:val="27"/>
+          <w:lang w:eastAsia="en-NZ"/>
+        </w:rPr>
+        <w:t>Similarly For δ</w:t>
+      </w:r>
+      <w:r>
+        <w:rPr>
+          <w:rFonts w:ascii="Georgia" w:eastAsia="Times New Roman" w:hAnsi="Georgia" w:cs="Times New Roman"/>
+          <w:color w:val="000000"/>
+          <w:sz w:val="27"/>
+          <w:szCs w:val="27"/>
+          <w:vertAlign w:val="superscript"/>
+          <w:lang w:eastAsia="en-NZ"/>
+        </w:rPr>
+        <w:t>2</w:t>
+      </w:r>
+      <w:r>
+        <w:rPr>
+          <w:rFonts w:ascii="Georgia" w:eastAsia="Times New Roman" w:hAnsi="Georgia" w:cs="Times New Roman"/>
+          <w:color w:val="000000"/>
+          <w:sz w:val="27"/>
+          <w:szCs w:val="27"/>
+          <w:lang w:eastAsia="en-NZ"/>
+        </w:rPr>
+        <w:t> when you calculate the derivative terms you get</w:t>
+      </w:r>
+      <w:r>
+        <w:rPr>
+          <w:rFonts w:ascii="Georgia" w:eastAsia="Times New Roman" w:hAnsi="Georgia" w:cs="Times New Roman"/>
+          <w:color w:val="000000"/>
+          <w:sz w:val="27"/>
+          <w:szCs w:val="27"/>
+          <w:lang w:eastAsia="en-NZ"/>
+        </w:rPr>
+        <w:br/>
+      </w:r>
+      <w:proofErr w:type="gramStart"/>
+      <w:r>
+        <w:rPr>
+          <w:rFonts w:ascii="Georgia" w:eastAsia="Times New Roman" w:hAnsi="Georgia" w:cs="Times New Roman"/>
+          <w:color w:val="000000"/>
+          <w:sz w:val="27"/>
+          <w:szCs w:val="27"/>
+          <w:lang w:eastAsia="en-NZ"/>
+        </w:rPr>
+        <w:t>a</w:t>
+      </w:r>
+      <w:r>
+        <w:rPr>
+          <w:rFonts w:ascii="Georgia" w:eastAsia="Times New Roman" w:hAnsi="Georgia" w:cs="Times New Roman"/>
+          <w:color w:val="000000"/>
+          <w:sz w:val="27"/>
+          <w:szCs w:val="27"/>
+          <w:vertAlign w:val="superscript"/>
+          <w:lang w:eastAsia="en-NZ"/>
+        </w:rPr>
+        <w:t>2 </w:t>
+      </w:r>
+      <w:r>
+        <w:rPr>
+          <w:rFonts w:ascii="Georgia" w:eastAsia="Times New Roman" w:hAnsi="Georgia" w:cs="Times New Roman"/>
+          <w:b/>
+          <w:bCs/>
+          <w:color w:val="AD0000"/>
+          <w:sz w:val="27"/>
+          <w:szCs w:val="27"/>
+          <w:lang w:eastAsia="en-NZ"/>
+        </w:rPr>
+        <w:t>.</w:t>
+      </w:r>
+      <w:proofErr w:type="gramEnd"/>
+      <w:r>
+        <w:rPr>
+          <w:rFonts w:ascii="Georgia" w:eastAsia="Times New Roman" w:hAnsi="Georgia" w:cs="Times New Roman"/>
+          <w:b/>
+          <w:bCs/>
+          <w:color w:val="AD0000"/>
+          <w:sz w:val="27"/>
+          <w:szCs w:val="27"/>
+          <w:lang w:eastAsia="en-NZ"/>
+        </w:rPr>
+        <w:t xml:space="preserve"> *</w:t>
       </w:r>
       <w:r>
         <w:rPr>
@@ -8158,6 +8590,7 @@
         </w:rPr>
         <w:t>2</w:t>
       </w:r>
+      <w:proofErr w:type="gramStart"/>
       <w:r>
         <w:rPr>
           <w:rFonts w:ascii="Georgia" w:eastAsia="Times New Roman" w:hAnsi="Georgia" w:cs="Times New Roman"/>
@@ -8181,7 +8614,21 @@
           <w:vertAlign w:val="superscript"/>
           <w:lang w:eastAsia="en-NZ"/>
         </w:rPr>
-        <w:t>T </w:t>
+        <w:t>T</w:t>
+      </w:r>
+      <w:proofErr w:type="gramEnd"/>
+      <w:r>
+        <w:rPr>
+          <w:rFonts w:ascii="Georgia" w:eastAsia="Times New Roman" w:hAnsi="Georgia" w:cs="Times New Roman"/>
+          <w:b/>
+          <w:bCs/>
+          <w:color w:val="000000"/>
+          <w:sz w:val="27"/>
+          <w:szCs w:val="27"/>
+          <w:vertAlign w:val="superscript"/>
+          <w:lang w:eastAsia="en-NZ"/>
+        </w:rPr>
+        <w:t> </w:t>
       </w:r>
       <w:r>
         <w:rPr>
@@ -8241,7 +8688,20 @@
           <w:szCs w:val="27"/>
           <w:lang w:eastAsia="en-NZ"/>
         </w:rPr>
-        <w:t>(a</w:t>
+        <w:t>(</w:t>
+      </w:r>
+      <w:proofErr w:type="gramStart"/>
+      <w:r>
+        <w:rPr>
+          <w:rFonts w:ascii="Georgia" w:eastAsia="Times New Roman" w:hAnsi="Georgia" w:cs="Times New Roman"/>
+          <w:b/>
+          <w:bCs/>
+          <w:color w:val="000000"/>
+          <w:sz w:val="27"/>
+          <w:szCs w:val="27"/>
+          <w:lang w:eastAsia="en-NZ"/>
+        </w:rPr>
+        <w:t>a</w:t>
       </w:r>
       <w:r>
         <w:rPr>
@@ -8266,7 +8726,20 @@
           <w:szCs w:val="27"/>
           <w:lang w:eastAsia="en-NZ"/>
         </w:rPr>
-        <w:t>. *</w:t>
+        <w:t>.</w:t>
+      </w:r>
+      <w:proofErr w:type="gramEnd"/>
+      <w:r>
+        <w:rPr>
+          <w:rFonts w:ascii="Georgia" w:eastAsia="Times New Roman" w:hAnsi="Georgia" w:cs="Times New Roman"/>
+          <w:b/>
+          <w:bCs/>
+          <w:color w:val="AD0000"/>
+          <w:sz w:val="27"/>
+          <w:szCs w:val="27"/>
+          <w:lang w:eastAsia="en-NZ"/>
+        </w:rPr>
+        <w:t xml:space="preserve"> *</w:t>
       </w:r>
       <w:r>
         <w:rPr>
@@ -8574,7 +9047,18 @@
           <w:szCs w:val="27"/>
           <w:lang w:eastAsia="en-NZ"/>
         </w:rPr>
-        <w:t> = a</w:t>
+        <w:t> = </w:t>
+      </w:r>
+      <w:proofErr w:type="spellStart"/>
+      <w:r>
+        <w:rPr>
+          <w:rFonts w:ascii="Georgia" w:eastAsia="Times New Roman" w:hAnsi="Georgia" w:cs="Times New Roman"/>
+          <w:color w:val="000000"/>
+          <w:sz w:val="27"/>
+          <w:szCs w:val="27"/>
+          <w:lang w:eastAsia="en-NZ"/>
+        </w:rPr>
+        <w:t>a</w:t>
       </w:r>
       <w:r>
         <w:rPr>
@@ -8596,8 +9080,21 @@
           <w:vertAlign w:val="superscript"/>
           <w:lang w:eastAsia="en-NZ"/>
         </w:rPr>
-        <w:t>l </w:t>
-      </w:r>
+        <w:t>l</w:t>
+      </w:r>
+      <w:proofErr w:type="spellEnd"/>
+      <w:r>
+        <w:rPr>
+          <w:rFonts w:ascii="Georgia" w:eastAsia="Times New Roman" w:hAnsi="Georgia" w:cs="Times New Roman"/>
+          <w:color w:val="000000"/>
+          <w:sz w:val="27"/>
+          <w:szCs w:val="27"/>
+          <w:vertAlign w:val="superscript"/>
+          <w:lang w:eastAsia="en-NZ"/>
+        </w:rPr>
+        <w:t> </w:t>
+      </w:r>
+      <w:proofErr w:type="spellStart"/>
       <w:r>
         <w:rPr>
           <w:rFonts w:ascii="Georgia" w:eastAsia="Times New Roman" w:hAnsi="Georgia" w:cs="Times New Roman"/>
@@ -8619,6 +9116,7 @@
         </w:rPr>
         <w:t>i</w:t>
       </w:r>
+      <w:proofErr w:type="spellEnd"/>
       <w:r>
         <w:rPr>
           <w:rFonts w:ascii="Georgia" w:eastAsia="Times New Roman" w:hAnsi="Georgia" w:cs="Times New Roman"/>
@@ -8746,7 +9244,29 @@
           <w:szCs w:val="27"/>
           <w:lang w:eastAsia="en-NZ"/>
         </w:rPr>
-        <w:t>What is really happening - lets look at a more complex example</w:t>
+        <w:t xml:space="preserve">What is really happening - </w:t>
+      </w:r>
+      <w:proofErr w:type="spellStart"/>
+      <w:r>
+        <w:rPr>
+          <w:rFonts w:ascii="Georgia" w:eastAsia="Times New Roman" w:hAnsi="Georgia" w:cs="Times New Roman"/>
+          <w:color w:val="000000"/>
+          <w:sz w:val="27"/>
+          <w:szCs w:val="27"/>
+          <w:lang w:eastAsia="en-NZ"/>
+        </w:rPr>
+        <w:t>lets</w:t>
+      </w:r>
+      <w:proofErr w:type="spellEnd"/>
+      <w:r>
+        <w:rPr>
+          <w:rFonts w:ascii="Georgia" w:eastAsia="Times New Roman" w:hAnsi="Georgia" w:cs="Times New Roman"/>
+          <w:color w:val="000000"/>
+          <w:sz w:val="27"/>
+          <w:szCs w:val="27"/>
+          <w:lang w:eastAsia="en-NZ"/>
+        </w:rPr>
+        <w:t xml:space="preserve"> look at a more complex example</w:t>
       </w:r>
     </w:p>
     <w:p>
@@ -9164,7 +9684,29 @@
           <w:szCs w:val="27"/>
           <w:lang w:eastAsia="en-NZ"/>
         </w:rPr>
-        <w:t>i.e. for each example in the training set (dealing with each example as (x,y)</w:t>
+        <w:t>i.e. for each example in the training set (dealing with each example as (</w:t>
+      </w:r>
+      <w:proofErr w:type="spellStart"/>
+      <w:r>
+        <w:rPr>
+          <w:rFonts w:ascii="Georgia" w:eastAsia="Times New Roman" w:hAnsi="Georgia" w:cs="Times New Roman"/>
+          <w:color w:val="000000"/>
+          <w:sz w:val="27"/>
+          <w:szCs w:val="27"/>
+          <w:lang w:eastAsia="en-NZ"/>
+        </w:rPr>
+        <w:t>x,y</w:t>
+      </w:r>
+      <w:proofErr w:type="spellEnd"/>
+      <w:r>
+        <w:rPr>
+          <w:rFonts w:ascii="Georgia" w:eastAsia="Times New Roman" w:hAnsi="Georgia" w:cs="Times New Roman"/>
+          <w:color w:val="000000"/>
+          <w:sz w:val="27"/>
+          <w:szCs w:val="27"/>
+          <w:lang w:eastAsia="en-NZ"/>
+        </w:rPr>
+        <w:t>)</w:t>
       </w:r>
     </w:p>
     <w:p>
@@ -9381,7 +9923,18 @@
           <w:szCs w:val="27"/>
           <w:lang w:eastAsia="en-NZ"/>
         </w:rPr>
-        <w:t>, use the output label for the specific example we're looking at to calculate δ</w:t>
+        <w:t>, use the output label for the specific example we're looking at to calculate </w:t>
+      </w:r>
+      <w:proofErr w:type="spellStart"/>
+      <w:r>
+        <w:rPr>
+          <w:rFonts w:ascii="Georgia" w:eastAsia="Times New Roman" w:hAnsi="Georgia" w:cs="Times New Roman"/>
+          <w:color w:val="000000"/>
+          <w:sz w:val="27"/>
+          <w:szCs w:val="27"/>
+          <w:lang w:eastAsia="en-NZ"/>
+        </w:rPr>
+        <w:t>δ</w:t>
       </w:r>
       <w:r>
         <w:rPr>
@@ -9394,15 +9947,27 @@
         </w:rPr>
         <w:t>L</w:t>
       </w:r>
-      <w:r>
-        <w:rPr>
-          <w:rFonts w:ascii="Georgia" w:eastAsia="Times New Roman" w:hAnsi="Georgia" w:cs="Times New Roman"/>
-          <w:color w:val="000000"/>
-          <w:sz w:val="27"/>
-          <w:szCs w:val="27"/>
-          <w:lang w:eastAsia="en-NZ"/>
-        </w:rPr>
-        <w:t> where δ</w:t>
+      <w:proofErr w:type="spellEnd"/>
+      <w:r>
+        <w:rPr>
+          <w:rFonts w:ascii="Georgia" w:eastAsia="Times New Roman" w:hAnsi="Georgia" w:cs="Times New Roman"/>
+          <w:color w:val="000000"/>
+          <w:sz w:val="27"/>
+          <w:szCs w:val="27"/>
+          <w:lang w:eastAsia="en-NZ"/>
+        </w:rPr>
+        <w:t> where </w:t>
+      </w:r>
+      <w:proofErr w:type="spellStart"/>
+      <w:r>
+        <w:rPr>
+          <w:rFonts w:ascii="Georgia" w:eastAsia="Times New Roman" w:hAnsi="Georgia" w:cs="Times New Roman"/>
+          <w:color w:val="000000"/>
+          <w:sz w:val="27"/>
+          <w:szCs w:val="27"/>
+          <w:lang w:eastAsia="en-NZ"/>
+        </w:rPr>
+        <w:t>δ</w:t>
       </w:r>
       <w:r>
         <w:rPr>
@@ -9413,18 +9978,9 @@
           <w:vertAlign w:val="superscript"/>
           <w:lang w:eastAsia="en-NZ"/>
         </w:rPr>
-        <w:t>L </w:t>
-      </w:r>
-      <w:r>
-        <w:rPr>
-          <w:rFonts w:ascii="Georgia" w:eastAsia="Times New Roman" w:hAnsi="Georgia" w:cs="Times New Roman"/>
-          <w:color w:val="000000"/>
-          <w:sz w:val="27"/>
-          <w:szCs w:val="27"/>
-          <w:lang w:eastAsia="en-NZ"/>
-        </w:rPr>
-        <w:t>= a</w:t>
-      </w:r>
+        <w:t>L</w:t>
+      </w:r>
+      <w:proofErr w:type="spellEnd"/>
       <w:r>
         <w:rPr>
           <w:rFonts w:ascii="Georgia" w:eastAsia="Times New Roman" w:hAnsi="Georgia" w:cs="Times New Roman"/>
@@ -9434,17 +9990,28 @@
           <w:vertAlign w:val="superscript"/>
           <w:lang w:eastAsia="en-NZ"/>
         </w:rPr>
-        <w:t>L </w:t>
-      </w:r>
-      <w:r>
-        <w:rPr>
-          <w:rFonts w:ascii="Georgia" w:eastAsia="Times New Roman" w:hAnsi="Georgia" w:cs="Times New Roman"/>
-          <w:color w:val="000000"/>
-          <w:sz w:val="27"/>
-          <w:szCs w:val="27"/>
-          <w:lang w:eastAsia="en-NZ"/>
-        </w:rPr>
-        <w:t>- y</w:t>
+        <w:t> </w:t>
+      </w:r>
+      <w:r>
+        <w:rPr>
+          <w:rFonts w:ascii="Georgia" w:eastAsia="Times New Roman" w:hAnsi="Georgia" w:cs="Times New Roman"/>
+          <w:color w:val="000000"/>
+          <w:sz w:val="27"/>
+          <w:szCs w:val="27"/>
+          <w:lang w:eastAsia="en-NZ"/>
+        </w:rPr>
+        <w:t xml:space="preserve">= </w:t>
+      </w:r>
+      <w:proofErr w:type="spellStart"/>
+      <w:r>
+        <w:rPr>
+          <w:rFonts w:ascii="Georgia" w:eastAsia="Times New Roman" w:hAnsi="Georgia" w:cs="Times New Roman"/>
+          <w:color w:val="000000"/>
+          <w:sz w:val="27"/>
+          <w:szCs w:val="27"/>
+          <w:lang w:eastAsia="en-NZ"/>
+        </w:rPr>
+        <w:t>a</w:t>
       </w:r>
       <w:r>
         <w:rPr>
@@ -9455,8 +10022,53 @@
           <w:vertAlign w:val="superscript"/>
           <w:lang w:eastAsia="en-NZ"/>
         </w:rPr>
+        <w:t>L</w:t>
+      </w:r>
+      <w:proofErr w:type="spellEnd"/>
+      <w:r>
+        <w:rPr>
+          <w:rFonts w:ascii="Georgia" w:eastAsia="Times New Roman" w:hAnsi="Georgia" w:cs="Times New Roman"/>
+          <w:color w:val="000000"/>
+          <w:sz w:val="27"/>
+          <w:szCs w:val="27"/>
+          <w:vertAlign w:val="superscript"/>
+          <w:lang w:eastAsia="en-NZ"/>
+        </w:rPr>
+        <w:t> </w:t>
+      </w:r>
+      <w:r>
+        <w:rPr>
+          <w:rFonts w:ascii="Georgia" w:eastAsia="Times New Roman" w:hAnsi="Georgia" w:cs="Times New Roman"/>
+          <w:color w:val="000000"/>
+          <w:sz w:val="27"/>
+          <w:szCs w:val="27"/>
+          <w:lang w:eastAsia="en-NZ"/>
+        </w:rPr>
+        <w:t xml:space="preserve">- </w:t>
+      </w:r>
+      <w:proofErr w:type="spellStart"/>
+      <w:r>
+        <w:rPr>
+          <w:rFonts w:ascii="Georgia" w:eastAsia="Times New Roman" w:hAnsi="Georgia" w:cs="Times New Roman"/>
+          <w:color w:val="000000"/>
+          <w:sz w:val="27"/>
+          <w:szCs w:val="27"/>
+          <w:lang w:eastAsia="en-NZ"/>
+        </w:rPr>
+        <w:t>y</w:t>
+      </w:r>
+      <w:r>
+        <w:rPr>
+          <w:rFonts w:ascii="Georgia" w:eastAsia="Times New Roman" w:hAnsi="Georgia" w:cs="Times New Roman"/>
+          <w:color w:val="000000"/>
+          <w:sz w:val="27"/>
+          <w:szCs w:val="27"/>
+          <w:vertAlign w:val="superscript"/>
+          <w:lang w:eastAsia="en-NZ"/>
+        </w:rPr>
         <w:t>i</w:t>
       </w:r>
+      <w:proofErr w:type="spellEnd"/>
     </w:p>
     <w:p>
       <w:pPr>
@@ -9726,15 +10338,27 @@
           <w:lang w:eastAsia="en-NZ"/>
         </w:rPr>
       </w:pPr>
-      <w:r>
-        <w:rPr>
-          <w:rFonts w:ascii="Georgia" w:eastAsia="Times New Roman" w:hAnsi="Georgia" w:cs="Times New Roman"/>
-          <w:color w:val="000000"/>
-          <w:sz w:val="27"/>
-          <w:szCs w:val="27"/>
-          <w:lang w:eastAsia="en-NZ"/>
-        </w:rPr>
-        <w:t>i = the error of the affected node in the target layer</w:t>
+      <w:proofErr w:type="spellStart"/>
+      <w:r>
+        <w:rPr>
+          <w:rFonts w:ascii="Georgia" w:eastAsia="Times New Roman" w:hAnsi="Georgia" w:cs="Times New Roman"/>
+          <w:color w:val="000000"/>
+          <w:sz w:val="27"/>
+          <w:szCs w:val="27"/>
+          <w:lang w:eastAsia="en-NZ"/>
+        </w:rPr>
+        <w:t>i</w:t>
+      </w:r>
+      <w:proofErr w:type="spellEnd"/>
+      <w:r>
+        <w:rPr>
+          <w:rFonts w:ascii="Georgia" w:eastAsia="Times New Roman" w:hAnsi="Georgia" w:cs="Times New Roman"/>
+          <w:color w:val="000000"/>
+          <w:sz w:val="27"/>
+          <w:szCs w:val="27"/>
+          <w:lang w:eastAsia="en-NZ"/>
+        </w:rPr>
+        <w:t xml:space="preserve"> = the error of the affected node in the target layer</w:t>
       </w:r>
     </w:p>
     <w:p>
@@ -9761,7 +10385,29 @@
           <w:szCs w:val="27"/>
           <w:lang w:eastAsia="en-NZ"/>
         </w:rPr>
-        <w:t>You can vectorize the Δ expression too, as</w:t>
+        <w:t xml:space="preserve">You can </w:t>
+      </w:r>
+      <w:proofErr w:type="spellStart"/>
+      <w:r>
+        <w:rPr>
+          <w:rFonts w:ascii="Georgia" w:eastAsia="Times New Roman" w:hAnsi="Georgia" w:cs="Times New Roman"/>
+          <w:color w:val="000000"/>
+          <w:sz w:val="27"/>
+          <w:szCs w:val="27"/>
+          <w:lang w:eastAsia="en-NZ"/>
+        </w:rPr>
+        <w:t>vectorize</w:t>
+      </w:r>
+      <w:proofErr w:type="spellEnd"/>
+      <w:r>
+        <w:rPr>
+          <w:rFonts w:ascii="Georgia" w:eastAsia="Times New Roman" w:hAnsi="Georgia" w:cs="Times New Roman"/>
+          <w:color w:val="000000"/>
+          <w:sz w:val="27"/>
+          <w:szCs w:val="27"/>
+          <w:lang w:eastAsia="en-NZ"/>
+        </w:rPr>
+        <w:t xml:space="preserve"> the Δ expression too, as</w:t>
       </w:r>
       <w:r>
         <w:rPr>
@@ -10473,7 +11119,29 @@
           <w:szCs w:val="27"/>
           <w:lang w:eastAsia="en-NZ"/>
         </w:rPr>
-        <w:t>Back propagation is hard(ish...)</w:t>
+        <w:t>Back propagation is hard(</w:t>
+      </w:r>
+      <w:proofErr w:type="spellStart"/>
+      <w:r>
+        <w:rPr>
+          <w:rFonts w:ascii="Georgia" w:eastAsia="Times New Roman" w:hAnsi="Georgia" w:cs="Times New Roman"/>
+          <w:color w:val="000000"/>
+          <w:sz w:val="27"/>
+          <w:szCs w:val="27"/>
+          <w:lang w:eastAsia="en-NZ"/>
+        </w:rPr>
+        <w:t>ish</w:t>
+      </w:r>
+      <w:proofErr w:type="spellEnd"/>
+      <w:r>
+        <w:rPr>
+          <w:rFonts w:ascii="Georgia" w:eastAsia="Times New Roman" w:hAnsi="Georgia" w:cs="Times New Roman"/>
+          <w:color w:val="000000"/>
+          <w:sz w:val="27"/>
+          <w:szCs w:val="27"/>
+          <w:lang w:eastAsia="en-NZ"/>
+        </w:rPr>
+        <w:t>...)</w:t>
       </w:r>
     </w:p>
     <w:p>
@@ -10726,7 +11394,18 @@
           <w:szCs w:val="27"/>
           <w:lang w:eastAsia="en-NZ"/>
         </w:rPr>
-        <w:t>, y</w:t>
+        <w:t>, </w:t>
+      </w:r>
+      <w:proofErr w:type="spellStart"/>
+      <w:r>
+        <w:rPr>
+          <w:rFonts w:ascii="Georgia" w:eastAsia="Times New Roman" w:hAnsi="Georgia" w:cs="Times New Roman"/>
+          <w:color w:val="000000"/>
+          <w:sz w:val="27"/>
+          <w:szCs w:val="27"/>
+          <w:lang w:eastAsia="en-NZ"/>
+        </w:rPr>
+        <w:t>y</w:t>
       </w:r>
       <w:r>
         <w:rPr>
@@ -10739,6 +11418,7 @@
         </w:rPr>
         <w:t>i</w:t>
       </w:r>
+      <w:proofErr w:type="spellEnd"/>
       <w:r>
         <w:rPr>
           <w:rFonts w:ascii="Georgia" w:eastAsia="Times New Roman" w:hAnsi="Georgia" w:cs="Times New Roman"/>
@@ -10862,15 +11542,27 @@
           <w:lang w:eastAsia="en-NZ"/>
         </w:rPr>
       </w:pPr>
-      <w:r>
-        <w:rPr>
-          <w:rFonts w:ascii="Georgia" w:eastAsia="Times New Roman" w:hAnsi="Georgia" w:cs="Times New Roman"/>
-          <w:color w:val="000000"/>
-          <w:sz w:val="27"/>
-          <w:szCs w:val="27"/>
-          <w:lang w:eastAsia="en-NZ"/>
-        </w:rPr>
-        <w:t>With out input data present we use </w:t>
+      <w:proofErr w:type="spellStart"/>
+      <w:r>
+        <w:rPr>
+          <w:rFonts w:ascii="Georgia" w:eastAsia="Times New Roman" w:hAnsi="Georgia" w:cs="Times New Roman"/>
+          <w:color w:val="000000"/>
+          <w:sz w:val="27"/>
+          <w:szCs w:val="27"/>
+          <w:lang w:eastAsia="en-NZ"/>
+        </w:rPr>
+        <w:t>With out</w:t>
+      </w:r>
+      <w:proofErr w:type="spellEnd"/>
+      <w:r>
+        <w:rPr>
+          <w:rFonts w:ascii="Georgia" w:eastAsia="Times New Roman" w:hAnsi="Georgia" w:cs="Times New Roman"/>
+          <w:color w:val="000000"/>
+          <w:sz w:val="27"/>
+          <w:szCs w:val="27"/>
+          <w:lang w:eastAsia="en-NZ"/>
+        </w:rPr>
+        <w:t xml:space="preserve"> input data present we use </w:t>
       </w:r>
       <w:r>
         <w:rPr>
@@ -11158,7 +11850,29 @@
           <w:lang w:eastAsia="en-NZ"/>
         </w:rPr>
         <w:lastRenderedPageBreak/>
-        <w:t>With forwardprop done we move on to do back propagation </w:t>
+        <w:t xml:space="preserve">With </w:t>
+      </w:r>
+      <w:proofErr w:type="spellStart"/>
+      <w:r>
+        <w:rPr>
+          <w:rFonts w:ascii="Georgia" w:eastAsia="Times New Roman" w:hAnsi="Georgia" w:cs="Times New Roman"/>
+          <w:color w:val="000000"/>
+          <w:sz w:val="27"/>
+          <w:szCs w:val="27"/>
+          <w:lang w:eastAsia="en-NZ"/>
+        </w:rPr>
+        <w:t>forwardprop</w:t>
+      </w:r>
+      <w:proofErr w:type="spellEnd"/>
+      <w:r>
+        <w:rPr>
+          <w:rFonts w:ascii="Georgia" w:eastAsia="Times New Roman" w:hAnsi="Georgia" w:cs="Times New Roman"/>
+          <w:color w:val="000000"/>
+          <w:sz w:val="27"/>
+          <w:szCs w:val="27"/>
+          <w:lang w:eastAsia="en-NZ"/>
+        </w:rPr>
+        <w:t xml:space="preserve"> done we move on to do back propagation </w:t>
       </w:r>
     </w:p>
     <w:p>
@@ -11488,8 +12202,31 @@
           <w:szCs w:val="27"/>
           <w:lang w:eastAsia="en-NZ"/>
         </w:rPr>
-        <w:t>So, basically saying, "how well is the network doing on example </w:t>
-      </w:r>
+        <w:t>So, basically saying, "</w:t>
+      </w:r>
+      <w:proofErr w:type="gramStart"/>
+      <w:r>
+        <w:rPr>
+          <w:rFonts w:ascii="Georgia" w:eastAsia="Times New Roman" w:hAnsi="Georgia" w:cs="Times New Roman"/>
+          <w:color w:val="000000"/>
+          <w:sz w:val="27"/>
+          <w:szCs w:val="27"/>
+          <w:lang w:eastAsia="en-NZ"/>
+        </w:rPr>
+        <w:t>how</w:t>
+      </w:r>
+      <w:proofErr w:type="gramEnd"/>
+      <w:r>
+        <w:rPr>
+          <w:rFonts w:ascii="Georgia" w:eastAsia="Times New Roman" w:hAnsi="Georgia" w:cs="Times New Roman"/>
+          <w:color w:val="000000"/>
+          <w:sz w:val="27"/>
+          <w:szCs w:val="27"/>
+          <w:lang w:eastAsia="en-NZ"/>
+        </w:rPr>
+        <w:t xml:space="preserve"> well is the network doing on example </w:t>
+      </w:r>
+      <w:proofErr w:type="spellStart"/>
       <w:r>
         <w:rPr>
           <w:rFonts w:ascii="Georgia" w:eastAsia="Times New Roman" w:hAnsi="Georgia" w:cs="Times New Roman"/>
@@ -11500,7 +12237,20 @@
           <w:szCs w:val="27"/>
           <w:lang w:eastAsia="en-NZ"/>
         </w:rPr>
-        <w:t>i </w:t>
+        <w:t>i</w:t>
+      </w:r>
+      <w:proofErr w:type="spellEnd"/>
+      <w:r>
+        <w:rPr>
+          <w:rFonts w:ascii="Georgia" w:eastAsia="Times New Roman" w:hAnsi="Georgia" w:cs="Times New Roman"/>
+          <w:i/>
+          <w:iCs/>
+          <w:color w:val="000000"/>
+          <w:sz w:val="27"/>
+          <w:szCs w:val="27"/>
+          <w:lang w:eastAsia="en-NZ"/>
+        </w:rPr>
+        <w:t> </w:t>
       </w:r>
       <w:r>
         <w:rPr>
@@ -11949,8 +12699,8 @@
         </w:rPr>
         <w:drawing>
           <wp:inline distT="0" distB="0" distL="0" distR="0">
-            <wp:extent cx="7163435" cy="2821940"/>
-            <wp:effectExtent l="0" t="0" r="0" b="0"/>
+            <wp:extent cx="6426119" cy="2531484"/>
+            <wp:effectExtent l="0" t="0" r="0" b="2540"/>
             <wp:docPr id="128" name="Picture 128" descr="http://www.holehouse.org/mlclass/09_Neural_Networks_Learning_files/Image%20%5b27%5d.png"/>
             <wp:cNvGraphicFramePr>
               <a:graphicFrameLocks xmlns:a="http://schemas.openxmlformats.org/drawingml/2006/main" noChangeAspect="1"/>
@@ -11980,7 +12730,7 @@
                   <pic:spPr bwMode="auto">
                     <a:xfrm>
                       <a:off x="0" y="0"/>
-                      <a:ext cx="7163435" cy="2821940"/>
+                      <a:ext cx="6444422" cy="2538694"/>
                     </a:xfrm>
                     <a:prstGeom prst="rect">
                       <a:avLst/>
@@ -12048,7 +12798,19 @@
           <w:szCs w:val="27"/>
           <w:lang w:eastAsia="en-NZ"/>
         </w:rPr>
-        <w:t>Back propagation calculates the δ, and those δ values are the weighted sum of the next layer's delta values, weighted by the parameter associated with the links</w:t>
+        <w:t xml:space="preserve">Back propagation calculates the δ, and those δ values are the weighted sum of the next layer's delta values, weighted by </w:t>
+      </w:r>
+      <w:bookmarkStart w:id="0" w:name="_GoBack"/>
+      <w:bookmarkEnd w:id="0"/>
+      <w:r>
+        <w:rPr>
+          <w:rFonts w:ascii="Georgia" w:eastAsia="Times New Roman" w:hAnsi="Georgia" w:cs="Times New Roman"/>
+          <w:color w:val="000000"/>
+          <w:sz w:val="27"/>
+          <w:szCs w:val="27"/>
+          <w:lang w:eastAsia="en-NZ"/>
+        </w:rPr>
+        <w:t>the parameter associated with the links</w:t>
       </w:r>
     </w:p>
     <w:p>
@@ -12358,15 +13120,49 @@
           <w:lang w:eastAsia="en-NZ"/>
         </w:rPr>
       </w:pPr>
-      <w:r>
-        <w:rPr>
-          <w:rFonts w:ascii="Georgia" w:eastAsia="Times New Roman" w:hAnsi="Georgia" w:cs="Times New Roman"/>
-          <w:color w:val="000000"/>
-          <w:sz w:val="27"/>
-          <w:szCs w:val="27"/>
-          <w:lang w:eastAsia="en-NZ"/>
-        </w:rPr>
-        <w:t>fminunc takes the costfunction and initial theta values</w:t>
+      <w:proofErr w:type="spellStart"/>
+      <w:r>
+        <w:rPr>
+          <w:rFonts w:ascii="Georgia" w:eastAsia="Times New Roman" w:hAnsi="Georgia" w:cs="Times New Roman"/>
+          <w:color w:val="000000"/>
+          <w:sz w:val="27"/>
+          <w:szCs w:val="27"/>
+          <w:lang w:eastAsia="en-NZ"/>
+        </w:rPr>
+        <w:t>fminunc</w:t>
+      </w:r>
+      <w:proofErr w:type="spellEnd"/>
+      <w:r>
+        <w:rPr>
+          <w:rFonts w:ascii="Georgia" w:eastAsia="Times New Roman" w:hAnsi="Georgia" w:cs="Times New Roman"/>
+          <w:color w:val="000000"/>
+          <w:sz w:val="27"/>
+          <w:szCs w:val="27"/>
+          <w:lang w:eastAsia="en-NZ"/>
+        </w:rPr>
+        <w:t xml:space="preserve"> takes the </w:t>
+      </w:r>
+      <w:proofErr w:type="spellStart"/>
+      <w:r>
+        <w:rPr>
+          <w:rFonts w:ascii="Georgia" w:eastAsia="Times New Roman" w:hAnsi="Georgia" w:cs="Times New Roman"/>
+          <w:color w:val="000000"/>
+          <w:sz w:val="27"/>
+          <w:szCs w:val="27"/>
+          <w:lang w:eastAsia="en-NZ"/>
+        </w:rPr>
+        <w:t>costfunction</w:t>
+      </w:r>
+      <w:proofErr w:type="spellEnd"/>
+      <w:r>
+        <w:rPr>
+          <w:rFonts w:ascii="Georgia" w:eastAsia="Times New Roman" w:hAnsi="Georgia" w:cs="Times New Roman"/>
+          <w:color w:val="000000"/>
+          <w:sz w:val="27"/>
+          <w:szCs w:val="27"/>
+          <w:lang w:eastAsia="en-NZ"/>
+        </w:rPr>
+        <w:t xml:space="preserve"> and initial theta values</w:t>
       </w:r>
     </w:p>
     <w:p>
@@ -12420,7 +13216,29 @@
           <w:szCs w:val="27"/>
           <w:lang w:eastAsia="en-NZ"/>
         </w:rPr>
-        <w:t>Also assumes the gradient created by costFunction is a vector</w:t>
+        <w:t>Also assumes the gradient created by </w:t>
+      </w:r>
+      <w:proofErr w:type="spellStart"/>
+      <w:r>
+        <w:rPr>
+          <w:rFonts w:ascii="Georgia" w:eastAsia="Times New Roman" w:hAnsi="Georgia" w:cs="Times New Roman"/>
+          <w:color w:val="000000"/>
+          <w:sz w:val="27"/>
+          <w:szCs w:val="27"/>
+          <w:lang w:eastAsia="en-NZ"/>
+        </w:rPr>
+        <w:t>costFunction</w:t>
+      </w:r>
+      <w:proofErr w:type="spellEnd"/>
+      <w:r>
+        <w:rPr>
+          <w:rFonts w:ascii="Georgia" w:eastAsia="Times New Roman" w:hAnsi="Georgia" w:cs="Times New Roman"/>
+          <w:color w:val="000000"/>
+          <w:sz w:val="27"/>
+          <w:szCs w:val="27"/>
+          <w:lang w:eastAsia="en-NZ"/>
+        </w:rPr>
+        <w:t> is a vector</w:t>
       </w:r>
     </w:p>
     <w:p>
@@ -12711,6 +13529,7 @@
         </w:rPr>
         <w:t>Use the </w:t>
       </w:r>
+      <w:proofErr w:type="spellStart"/>
       <w:r>
         <w:rPr>
           <w:rFonts w:ascii="'Courier New'" w:eastAsia="Times New Roman" w:hAnsi="'Courier New'" w:cs="Times New Roman"/>
@@ -12721,90 +13540,9 @@
           <w:szCs w:val="27"/>
           <w:lang w:eastAsia="en-NZ"/>
         </w:rPr>
-        <w:t>thetaVec = [ Theta1(:); Theta2(:); Theta3(:)]</w:t>
-      </w:r>
-      <w:r>
-        <w:rPr>
-          <w:rFonts w:ascii="'Courier New'" w:eastAsia="Times New Roman" w:hAnsi="'Courier New'" w:cs="Times New Roman"/>
-          <w:color w:val="328712"/>
-          <w:sz w:val="27"/>
-          <w:szCs w:val="27"/>
-          <w:lang w:eastAsia="en-NZ"/>
-        </w:rPr>
-        <w:t>;</w:t>
-      </w:r>
-      <w:r>
-        <w:rPr>
-          <w:rFonts w:ascii="Georgia" w:eastAsia="Times New Roman" w:hAnsi="Georgia" w:cs="Times New Roman"/>
-          <w:color w:val="000000"/>
-          <w:sz w:val="27"/>
-          <w:szCs w:val="27"/>
-          <w:lang w:eastAsia="en-NZ"/>
-        </w:rPr>
-        <w:t> notation to unroll the matrices into a long vector</w:t>
-      </w:r>
-    </w:p>
-    <w:p>
-      <w:pPr>
-        <w:numPr>
-          <w:ilvl w:val="0"/>
-          <w:numId w:val="32"/>
-        </w:numPr>
-        <w:shd w:val="clear" w:color="auto" w:fill="FFFFFF"/>
-        <w:spacing w:before="100" w:beforeAutospacing="1" w:after="100" w:afterAutospacing="1" w:line="240" w:lineRule="auto"/>
-        <w:rPr>
-          <w:rFonts w:ascii="Georgia" w:eastAsia="Times New Roman" w:hAnsi="Georgia" w:cs="Times New Roman"/>
-          <w:color w:val="000000"/>
-          <w:sz w:val="27"/>
-          <w:szCs w:val="27"/>
-          <w:lang w:eastAsia="en-NZ"/>
-        </w:rPr>
-      </w:pPr>
-      <w:r>
-        <w:rPr>
-          <w:rFonts w:ascii="Georgia" w:eastAsia="Times New Roman" w:hAnsi="Georgia" w:cs="Times New Roman"/>
-          <w:color w:val="000000"/>
-          <w:sz w:val="27"/>
-          <w:szCs w:val="27"/>
-          <w:lang w:eastAsia="en-NZ"/>
-        </w:rPr>
-        <w:t>To go back you use</w:t>
-      </w:r>
-    </w:p>
-    <w:p>
-      <w:pPr>
-        <w:numPr>
-          <w:ilvl w:val="0"/>
-          <w:numId w:val="32"/>
-        </w:numPr>
-        <w:shd w:val="clear" w:color="auto" w:fill="FFFFFF"/>
-        <w:spacing w:before="100" w:beforeAutospacing="1" w:after="100" w:afterAutospacing="1" w:line="240" w:lineRule="auto"/>
-        <w:ind w:left="1440"/>
-        <w:rPr>
-          <w:rFonts w:ascii="Georgia" w:eastAsia="Times New Roman" w:hAnsi="Georgia" w:cs="Times New Roman"/>
-          <w:color w:val="000000"/>
-          <w:sz w:val="27"/>
-          <w:szCs w:val="27"/>
-          <w:lang w:eastAsia="en-NZ"/>
-        </w:rPr>
-      </w:pPr>
-    </w:p>
-    <w:p>
-      <w:pPr>
-        <w:numPr>
-          <w:ilvl w:val="1"/>
-          <w:numId w:val="32"/>
-        </w:numPr>
-        <w:shd w:val="clear" w:color="auto" w:fill="FFFFFF"/>
-        <w:spacing w:before="100" w:beforeAutospacing="1" w:after="100" w:afterAutospacing="1" w:line="240" w:lineRule="auto"/>
-        <w:rPr>
-          <w:rFonts w:ascii="Georgia" w:eastAsia="Times New Roman" w:hAnsi="Georgia" w:cs="Times New Roman"/>
-          <w:color w:val="000000"/>
-          <w:sz w:val="27"/>
-          <w:szCs w:val="27"/>
-          <w:lang w:eastAsia="en-NZ"/>
-        </w:rPr>
-      </w:pPr>
+        <w:t>thetaVec</w:t>
+      </w:r>
+      <w:proofErr w:type="spellEnd"/>
       <w:r>
         <w:rPr>
           <w:rFonts w:ascii="'Courier New'" w:eastAsia="Times New Roman" w:hAnsi="'Courier New'" w:cs="Times New Roman"/>
@@ -12815,7 +13553,153 @@
           <w:szCs w:val="27"/>
           <w:lang w:eastAsia="en-NZ"/>
         </w:rPr>
-        <w:t>Theta1 = resape(thetaVec(1:110), 10, 11)</w:t>
+        <w:t xml:space="preserve"> = [ Theta1(:); Theta2(:); Theta3(:)]</w:t>
+      </w:r>
+      <w:r>
+        <w:rPr>
+          <w:rFonts w:ascii="'Courier New'" w:eastAsia="Times New Roman" w:hAnsi="'Courier New'" w:cs="Times New Roman"/>
+          <w:color w:val="328712"/>
+          <w:sz w:val="27"/>
+          <w:szCs w:val="27"/>
+          <w:lang w:eastAsia="en-NZ"/>
+        </w:rPr>
+        <w:t>;</w:t>
+      </w:r>
+      <w:r>
+        <w:rPr>
+          <w:rFonts w:ascii="Georgia" w:eastAsia="Times New Roman" w:hAnsi="Georgia" w:cs="Times New Roman"/>
+          <w:color w:val="000000"/>
+          <w:sz w:val="27"/>
+          <w:szCs w:val="27"/>
+          <w:lang w:eastAsia="en-NZ"/>
+        </w:rPr>
+        <w:t> notation to unroll the matrices into a long vector</w:t>
+      </w:r>
+    </w:p>
+    <w:p>
+      <w:pPr>
+        <w:numPr>
+          <w:ilvl w:val="0"/>
+          <w:numId w:val="32"/>
+        </w:numPr>
+        <w:shd w:val="clear" w:color="auto" w:fill="FFFFFF"/>
+        <w:spacing w:before="100" w:beforeAutospacing="1" w:after="100" w:afterAutospacing="1" w:line="240" w:lineRule="auto"/>
+        <w:rPr>
+          <w:rFonts w:ascii="Georgia" w:eastAsia="Times New Roman" w:hAnsi="Georgia" w:cs="Times New Roman"/>
+          <w:color w:val="000000"/>
+          <w:sz w:val="27"/>
+          <w:szCs w:val="27"/>
+          <w:lang w:eastAsia="en-NZ"/>
+        </w:rPr>
+      </w:pPr>
+      <w:r>
+        <w:rPr>
+          <w:rFonts w:ascii="Georgia" w:eastAsia="Times New Roman" w:hAnsi="Georgia" w:cs="Times New Roman"/>
+          <w:color w:val="000000"/>
+          <w:sz w:val="27"/>
+          <w:szCs w:val="27"/>
+          <w:lang w:eastAsia="en-NZ"/>
+        </w:rPr>
+        <w:t>To go back you use</w:t>
+      </w:r>
+    </w:p>
+    <w:p>
+      <w:pPr>
+        <w:numPr>
+          <w:ilvl w:val="0"/>
+          <w:numId w:val="32"/>
+        </w:numPr>
+        <w:shd w:val="clear" w:color="auto" w:fill="FFFFFF"/>
+        <w:spacing w:before="100" w:beforeAutospacing="1" w:after="100" w:afterAutospacing="1" w:line="240" w:lineRule="auto"/>
+        <w:ind w:left="1440"/>
+        <w:rPr>
+          <w:rFonts w:ascii="Georgia" w:eastAsia="Times New Roman" w:hAnsi="Georgia" w:cs="Times New Roman"/>
+          <w:color w:val="000000"/>
+          <w:sz w:val="27"/>
+          <w:szCs w:val="27"/>
+          <w:lang w:eastAsia="en-NZ"/>
+        </w:rPr>
+      </w:pPr>
+    </w:p>
+    <w:p>
+      <w:pPr>
+        <w:numPr>
+          <w:ilvl w:val="1"/>
+          <w:numId w:val="32"/>
+        </w:numPr>
+        <w:shd w:val="clear" w:color="auto" w:fill="FFFFFF"/>
+        <w:spacing w:before="100" w:beforeAutospacing="1" w:after="100" w:afterAutospacing="1" w:line="240" w:lineRule="auto"/>
+        <w:rPr>
+          <w:rFonts w:ascii="Georgia" w:eastAsia="Times New Roman" w:hAnsi="Georgia" w:cs="Times New Roman"/>
+          <w:color w:val="000000"/>
+          <w:sz w:val="27"/>
+          <w:szCs w:val="27"/>
+          <w:lang w:eastAsia="en-NZ"/>
+        </w:rPr>
+      </w:pPr>
+      <w:r>
+        <w:rPr>
+          <w:rFonts w:ascii="'Courier New'" w:eastAsia="Times New Roman" w:hAnsi="'Courier New'" w:cs="Times New Roman"/>
+          <w:b/>
+          <w:bCs/>
+          <w:color w:val="328712"/>
+          <w:sz w:val="27"/>
+          <w:szCs w:val="27"/>
+          <w:lang w:eastAsia="en-NZ"/>
+        </w:rPr>
+        <w:t xml:space="preserve">Theta1 = </w:t>
+      </w:r>
+      <w:proofErr w:type="spellStart"/>
+      <w:r>
+        <w:rPr>
+          <w:rFonts w:ascii="'Courier New'" w:eastAsia="Times New Roman" w:hAnsi="'Courier New'" w:cs="Times New Roman"/>
+          <w:b/>
+          <w:bCs/>
+          <w:color w:val="328712"/>
+          <w:sz w:val="27"/>
+          <w:szCs w:val="27"/>
+          <w:lang w:eastAsia="en-NZ"/>
+        </w:rPr>
+        <w:t>resape</w:t>
+      </w:r>
+      <w:proofErr w:type="spellEnd"/>
+      <w:r>
+        <w:rPr>
+          <w:rFonts w:ascii="'Courier New'" w:eastAsia="Times New Roman" w:hAnsi="'Courier New'" w:cs="Times New Roman"/>
+          <w:b/>
+          <w:bCs/>
+          <w:color w:val="328712"/>
+          <w:sz w:val="27"/>
+          <w:szCs w:val="27"/>
+          <w:lang w:eastAsia="en-NZ"/>
+        </w:rPr>
+        <w:t>(</w:t>
+      </w:r>
+      <w:proofErr w:type="spellStart"/>
+      <w:r>
+        <w:rPr>
+          <w:rFonts w:ascii="'Courier New'" w:eastAsia="Times New Roman" w:hAnsi="'Courier New'" w:cs="Times New Roman"/>
+          <w:b/>
+          <w:bCs/>
+          <w:color w:val="328712"/>
+          <w:sz w:val="27"/>
+          <w:szCs w:val="27"/>
+          <w:lang w:eastAsia="en-NZ"/>
+        </w:rPr>
+        <w:t>thetaVec</w:t>
+      </w:r>
+      <w:proofErr w:type="spellEnd"/>
+      <w:r>
+        <w:rPr>
+          <w:rFonts w:ascii="'Courier New'" w:eastAsia="Times New Roman" w:hAnsi="'Courier New'" w:cs="Times New Roman"/>
+          <w:b/>
+          <w:bCs/>
+          <w:color w:val="328712"/>
+          <w:sz w:val="27"/>
+          <w:szCs w:val="27"/>
+          <w:lang w:eastAsia="en-NZ"/>
+        </w:rPr>
+        <w:t>(1:110), 10, 11)</w:t>
       </w:r>
     </w:p>
     <w:p>
@@ -13865,7 +14749,73 @@
           <w:szCs w:val="27"/>
           <w:lang w:eastAsia="en-NZ"/>
         </w:rPr>
-        <w:t>So on each loop thetaPlus = theta except for thetaPlus(i)</w:t>
+        <w:t xml:space="preserve">So on each loop </w:t>
+      </w:r>
+      <w:proofErr w:type="spellStart"/>
+      <w:r>
+        <w:rPr>
+          <w:rFonts w:ascii="Georgia" w:eastAsia="Times New Roman" w:hAnsi="Georgia" w:cs="Times New Roman"/>
+          <w:color w:val="000000"/>
+          <w:sz w:val="27"/>
+          <w:szCs w:val="27"/>
+          <w:lang w:eastAsia="en-NZ"/>
+        </w:rPr>
+        <w:t>thetaPlus</w:t>
+      </w:r>
+      <w:proofErr w:type="spellEnd"/>
+      <w:r>
+        <w:rPr>
+          <w:rFonts w:ascii="Georgia" w:eastAsia="Times New Roman" w:hAnsi="Georgia" w:cs="Times New Roman"/>
+          <w:color w:val="000000"/>
+          <w:sz w:val="27"/>
+          <w:szCs w:val="27"/>
+          <w:lang w:eastAsia="en-NZ"/>
+        </w:rPr>
+        <w:t xml:space="preserve"> = theta except for </w:t>
+      </w:r>
+      <w:proofErr w:type="spellStart"/>
+      <w:r>
+        <w:rPr>
+          <w:rFonts w:ascii="Georgia" w:eastAsia="Times New Roman" w:hAnsi="Georgia" w:cs="Times New Roman"/>
+          <w:color w:val="000000"/>
+          <w:sz w:val="27"/>
+          <w:szCs w:val="27"/>
+          <w:lang w:eastAsia="en-NZ"/>
+        </w:rPr>
+        <w:t>thetaPlus</w:t>
+      </w:r>
+      <w:proofErr w:type="spellEnd"/>
+      <w:r>
+        <w:rPr>
+          <w:rFonts w:ascii="Georgia" w:eastAsia="Times New Roman" w:hAnsi="Georgia" w:cs="Times New Roman"/>
+          <w:color w:val="000000"/>
+          <w:sz w:val="27"/>
+          <w:szCs w:val="27"/>
+          <w:lang w:eastAsia="en-NZ"/>
+        </w:rPr>
+        <w:t>(</w:t>
+      </w:r>
+      <w:proofErr w:type="spellStart"/>
+      <w:r>
+        <w:rPr>
+          <w:rFonts w:ascii="Georgia" w:eastAsia="Times New Roman" w:hAnsi="Georgia" w:cs="Times New Roman"/>
+          <w:color w:val="000000"/>
+          <w:sz w:val="27"/>
+          <w:szCs w:val="27"/>
+          <w:lang w:eastAsia="en-NZ"/>
+        </w:rPr>
+        <w:t>i</w:t>
+      </w:r>
+      <w:proofErr w:type="spellEnd"/>
+      <w:r>
+        <w:rPr>
+          <w:rFonts w:ascii="Georgia" w:eastAsia="Times New Roman" w:hAnsi="Georgia" w:cs="Times New Roman"/>
+          <w:color w:val="000000"/>
+          <w:sz w:val="27"/>
+          <w:szCs w:val="27"/>
+          <w:lang w:eastAsia="en-NZ"/>
+        </w:rPr>
+        <w:t>)</w:t>
       </w:r>
     </w:p>
     <w:p>
@@ -13892,7 +14842,29 @@
           <w:szCs w:val="27"/>
           <w:lang w:eastAsia="en-NZ"/>
         </w:rPr>
-        <w:t>Resets thetaPlus on each loop</w:t>
+        <w:t xml:space="preserve">Resets </w:t>
+      </w:r>
+      <w:proofErr w:type="spellStart"/>
+      <w:r>
+        <w:rPr>
+          <w:rFonts w:ascii="Georgia" w:eastAsia="Times New Roman" w:hAnsi="Georgia" w:cs="Times New Roman"/>
+          <w:color w:val="000000"/>
+          <w:sz w:val="27"/>
+          <w:szCs w:val="27"/>
+          <w:lang w:eastAsia="en-NZ"/>
+        </w:rPr>
+        <w:t>thetaPlus</w:t>
+      </w:r>
+      <w:proofErr w:type="spellEnd"/>
+      <w:r>
+        <w:rPr>
+          <w:rFonts w:ascii="Georgia" w:eastAsia="Times New Roman" w:hAnsi="Georgia" w:cs="Times New Roman"/>
+          <w:color w:val="000000"/>
+          <w:sz w:val="27"/>
+          <w:szCs w:val="27"/>
+          <w:lang w:eastAsia="en-NZ"/>
+        </w:rPr>
+        <w:t xml:space="preserve"> on each loop</w:t>
       </w:r>
     </w:p>
     <w:p>
@@ -13946,7 +14918,51 @@
           <w:szCs w:val="27"/>
           <w:lang w:eastAsia="en-NZ"/>
         </w:rPr>
-        <w:t>Using the vector of gradients from backprop (DVec)</w:t>
+        <w:t xml:space="preserve">Using the vector of gradients from </w:t>
+      </w:r>
+      <w:proofErr w:type="spellStart"/>
+      <w:r>
+        <w:rPr>
+          <w:rFonts w:ascii="Georgia" w:eastAsia="Times New Roman" w:hAnsi="Georgia" w:cs="Times New Roman"/>
+          <w:color w:val="000000"/>
+          <w:sz w:val="27"/>
+          <w:szCs w:val="27"/>
+          <w:lang w:eastAsia="en-NZ"/>
+        </w:rPr>
+        <w:t>backprop</w:t>
+      </w:r>
+      <w:proofErr w:type="spellEnd"/>
+      <w:r>
+        <w:rPr>
+          <w:rFonts w:ascii="Georgia" w:eastAsia="Times New Roman" w:hAnsi="Georgia" w:cs="Times New Roman"/>
+          <w:color w:val="000000"/>
+          <w:sz w:val="27"/>
+          <w:szCs w:val="27"/>
+          <w:lang w:eastAsia="en-NZ"/>
+        </w:rPr>
+        <w:t xml:space="preserve"> (</w:t>
+      </w:r>
+      <w:proofErr w:type="spellStart"/>
+      <w:r>
+        <w:rPr>
+          <w:rFonts w:ascii="Georgia" w:eastAsia="Times New Roman" w:hAnsi="Georgia" w:cs="Times New Roman"/>
+          <w:color w:val="000000"/>
+          <w:sz w:val="27"/>
+          <w:szCs w:val="27"/>
+          <w:lang w:eastAsia="en-NZ"/>
+        </w:rPr>
+        <w:t>DVec</w:t>
+      </w:r>
+      <w:proofErr w:type="spellEnd"/>
+      <w:r>
+        <w:rPr>
+          <w:rFonts w:ascii="Georgia" w:eastAsia="Times New Roman" w:hAnsi="Georgia" w:cs="Times New Roman"/>
+          <w:color w:val="000000"/>
+          <w:sz w:val="27"/>
+          <w:szCs w:val="27"/>
+          <w:lang w:eastAsia="en-NZ"/>
+        </w:rPr>
+        <w:t>)</w:t>
       </w:r>
     </w:p>
     <w:p>
@@ -13991,8 +15007,42 @@
           <w:szCs w:val="27"/>
           <w:lang w:eastAsia="en-NZ"/>
         </w:rPr>
-        <w:t>Check that gradApprox is basically equal to DVec</w:t>
-      </w:r>
+        <w:t xml:space="preserve">Check that </w:t>
+      </w:r>
+      <w:proofErr w:type="spellStart"/>
+      <w:r>
+        <w:rPr>
+          <w:rFonts w:ascii="Georgia" w:eastAsia="Times New Roman" w:hAnsi="Georgia" w:cs="Times New Roman"/>
+          <w:color w:val="000000"/>
+          <w:sz w:val="27"/>
+          <w:szCs w:val="27"/>
+          <w:lang w:eastAsia="en-NZ"/>
+        </w:rPr>
+        <w:t>gradApprox</w:t>
+      </w:r>
+      <w:proofErr w:type="spellEnd"/>
+      <w:r>
+        <w:rPr>
+          <w:rFonts w:ascii="Georgia" w:eastAsia="Times New Roman" w:hAnsi="Georgia" w:cs="Times New Roman"/>
+          <w:color w:val="000000"/>
+          <w:sz w:val="27"/>
+          <w:szCs w:val="27"/>
+          <w:lang w:eastAsia="en-NZ"/>
+        </w:rPr>
+        <w:t xml:space="preserve"> is basically equal to </w:t>
+      </w:r>
+      <w:proofErr w:type="spellStart"/>
+      <w:r>
+        <w:rPr>
+          <w:rFonts w:ascii="Georgia" w:eastAsia="Times New Roman" w:hAnsi="Georgia" w:cs="Times New Roman"/>
+          <w:color w:val="000000"/>
+          <w:sz w:val="27"/>
+          <w:szCs w:val="27"/>
+          <w:lang w:eastAsia="en-NZ"/>
+        </w:rPr>
+        <w:t>DVec</w:t>
+      </w:r>
+      <w:proofErr w:type="spellEnd"/>
     </w:p>
     <w:p>
       <w:pPr>
@@ -14018,8 +15068,42 @@
           <w:szCs w:val="27"/>
           <w:lang w:eastAsia="en-NZ"/>
         </w:rPr>
-        <w:t>Gives confidence that the Backproc implementation is correc</w:t>
-      </w:r>
+        <w:t xml:space="preserve">Gives confidence that the </w:t>
+      </w:r>
+      <w:proofErr w:type="spellStart"/>
+      <w:r>
+        <w:rPr>
+          <w:rFonts w:ascii="Georgia" w:eastAsia="Times New Roman" w:hAnsi="Georgia" w:cs="Times New Roman"/>
+          <w:color w:val="000000"/>
+          <w:sz w:val="27"/>
+          <w:szCs w:val="27"/>
+          <w:lang w:eastAsia="en-NZ"/>
+        </w:rPr>
+        <w:t>Backproc</w:t>
+      </w:r>
+      <w:proofErr w:type="spellEnd"/>
+      <w:r>
+        <w:rPr>
+          <w:rFonts w:ascii="Georgia" w:eastAsia="Times New Roman" w:hAnsi="Georgia" w:cs="Times New Roman"/>
+          <w:color w:val="000000"/>
+          <w:sz w:val="27"/>
+          <w:szCs w:val="27"/>
+          <w:lang w:eastAsia="en-NZ"/>
+        </w:rPr>
+        <w:t xml:space="preserve"> implementation is </w:t>
+      </w:r>
+      <w:proofErr w:type="spellStart"/>
+      <w:r>
+        <w:rPr>
+          <w:rFonts w:ascii="Georgia" w:eastAsia="Times New Roman" w:hAnsi="Georgia" w:cs="Times New Roman"/>
+          <w:color w:val="000000"/>
+          <w:sz w:val="27"/>
+          <w:szCs w:val="27"/>
+          <w:lang w:eastAsia="en-NZ"/>
+        </w:rPr>
+        <w:t>correc</w:t>
+      </w:r>
+      <w:proofErr w:type="spellEnd"/>
     </w:p>
     <w:p>
       <w:pPr>
@@ -14090,8 +15174,20 @@
           <w:szCs w:val="27"/>
           <w:lang w:eastAsia="en-NZ"/>
         </w:rPr>
-        <w:t>Implement back propagation to compute DVec</w:t>
-      </w:r>
+        <w:t xml:space="preserve">Implement back propagation to compute </w:t>
+      </w:r>
+      <w:proofErr w:type="spellStart"/>
+      <w:r>
+        <w:rPr>
+          <w:rFonts w:ascii="Georgia" w:eastAsia="Times New Roman" w:hAnsi="Georgia" w:cs="Times New Roman"/>
+          <w:color w:val="000000"/>
+          <w:sz w:val="27"/>
+          <w:szCs w:val="27"/>
+          <w:lang w:eastAsia="en-NZ"/>
+        </w:rPr>
+        <w:t>DVec</w:t>
+      </w:r>
+      <w:proofErr w:type="spellEnd"/>
     </w:p>
     <w:p>
       <w:pPr>
@@ -14117,8 +15213,20 @@
           <w:szCs w:val="27"/>
           <w:lang w:eastAsia="en-NZ"/>
         </w:rPr>
-        <w:t>Implement numerical gradient checking to compute gradApprox</w:t>
-      </w:r>
+        <w:t xml:space="preserve">Implement numerical gradient checking to compute </w:t>
+      </w:r>
+      <w:proofErr w:type="spellStart"/>
+      <w:r>
+        <w:rPr>
+          <w:rFonts w:ascii="Georgia" w:eastAsia="Times New Roman" w:hAnsi="Georgia" w:cs="Times New Roman"/>
+          <w:color w:val="000000"/>
+          <w:sz w:val="27"/>
+          <w:szCs w:val="27"/>
+          <w:lang w:eastAsia="en-NZ"/>
+        </w:rPr>
+        <w:t>gradApprox</w:t>
+      </w:r>
+      <w:proofErr w:type="spellEnd"/>
     </w:p>
     <w:p>
       <w:pPr>
@@ -14253,15 +15361,27 @@
           <w:lang w:eastAsia="en-NZ"/>
         </w:rPr>
       </w:pPr>
-      <w:r>
-        <w:rPr>
-          <w:rFonts w:ascii="Georgia" w:eastAsia="Times New Roman" w:hAnsi="Georgia" w:cs="Times New Roman"/>
-          <w:color w:val="000000"/>
-          <w:sz w:val="27"/>
-          <w:szCs w:val="27"/>
-          <w:lang w:eastAsia="en-NZ"/>
-        </w:rPr>
-        <w:t>GradAprox stuff is very computationally expensive</w:t>
+      <w:proofErr w:type="spellStart"/>
+      <w:r>
+        <w:rPr>
+          <w:rFonts w:ascii="Georgia" w:eastAsia="Times New Roman" w:hAnsi="Georgia" w:cs="Times New Roman"/>
+          <w:color w:val="000000"/>
+          <w:sz w:val="27"/>
+          <w:szCs w:val="27"/>
+          <w:lang w:eastAsia="en-NZ"/>
+        </w:rPr>
+        <w:t>GradAprox</w:t>
+      </w:r>
+      <w:proofErr w:type="spellEnd"/>
+      <w:r>
+        <w:rPr>
+          <w:rFonts w:ascii="Georgia" w:eastAsia="Times New Roman" w:hAnsi="Georgia" w:cs="Times New Roman"/>
+          <w:color w:val="000000"/>
+          <w:sz w:val="27"/>
+          <w:szCs w:val="27"/>
+          <w:lang w:eastAsia="en-NZ"/>
+        </w:rPr>
+        <w:t xml:space="preserve"> stuff is very computationally expensive</w:t>
       </w:r>
     </w:p>
     <w:p>
@@ -14289,7 +15409,29 @@
           <w:lang w:eastAsia="en-NZ"/>
         </w:rPr>
         <w:lastRenderedPageBreak/>
-        <w:t>In contrast backprop is much more efficient (just more fiddly)</w:t>
+        <w:t xml:space="preserve">In contrast </w:t>
+      </w:r>
+      <w:proofErr w:type="spellStart"/>
+      <w:r>
+        <w:rPr>
+          <w:rFonts w:ascii="Georgia" w:eastAsia="Times New Roman" w:hAnsi="Georgia" w:cs="Times New Roman"/>
+          <w:color w:val="000000"/>
+          <w:sz w:val="27"/>
+          <w:szCs w:val="27"/>
+          <w:lang w:eastAsia="en-NZ"/>
+        </w:rPr>
+        <w:t>backprop</w:t>
+      </w:r>
+      <w:proofErr w:type="spellEnd"/>
+      <w:r>
+        <w:rPr>
+          <w:rFonts w:ascii="Georgia" w:eastAsia="Times New Roman" w:hAnsi="Georgia" w:cs="Times New Roman"/>
+          <w:color w:val="000000"/>
+          <w:sz w:val="27"/>
+          <w:szCs w:val="27"/>
+          <w:lang w:eastAsia="en-NZ"/>
+        </w:rPr>
+        <w:t xml:space="preserve"> is much more efficient (just more fiddly)</w:t>
       </w:r>
     </w:p>
     <w:p>
@@ -15187,7 +16329,18 @@
           <w:szCs w:val="27"/>
           <w:lang w:eastAsia="en-NZ"/>
         </w:rPr>
-        <w:t>Implement forward propagation to get h</w:t>
+        <w:t>Implement forward propagation to get </w:t>
+      </w:r>
+      <w:proofErr w:type="spellStart"/>
+      <w:r>
+        <w:rPr>
+          <w:rFonts w:ascii="Georgia" w:eastAsia="Times New Roman" w:hAnsi="Georgia" w:cs="Times New Roman"/>
+          <w:color w:val="000000"/>
+          <w:sz w:val="27"/>
+          <w:szCs w:val="27"/>
+          <w:lang w:eastAsia="en-NZ"/>
+        </w:rPr>
+        <w:t>h</w:t>
       </w:r>
       <w:r>
         <w:rPr>
@@ -15200,6 +16353,7 @@
         </w:rPr>
         <w:t>Ɵ</w:t>
       </w:r>
+      <w:proofErr w:type="spellEnd"/>
       <w:r>
         <w:rPr>
           <w:rFonts w:ascii="Georgia" w:eastAsia="Times New Roman" w:hAnsi="Georgia" w:cs="Times New Roman"/>
@@ -15210,6 +16364,7 @@
         </w:rPr>
         <w:t>(x)</w:t>
       </w:r>
+      <w:proofErr w:type="spellStart"/>
       <w:r>
         <w:rPr>
           <w:rFonts w:ascii="Georgia" w:eastAsia="Times New Roman" w:hAnsi="Georgia" w:cs="Times New Roman"/>
@@ -15221,6 +16376,7 @@
         </w:rPr>
         <w:t>i</w:t>
       </w:r>
+      <w:proofErr w:type="spellEnd"/>
       <w:r>
         <w:rPr>
           <w:rFonts w:ascii="Georgia" w:eastAsia="Times New Roman" w:hAnsi="Georgia" w:cs="Times New Roman"/>
@@ -15392,6 +16548,7 @@
           <w:lang w:eastAsia="en-NZ"/>
         </w:rPr>
       </w:pPr>
+      <w:proofErr w:type="gramStart"/>
       <w:r>
         <w:rPr>
           <w:rFonts w:ascii="'Courier New'" w:eastAsia="Times New Roman" w:hAnsi="'Courier New'" w:cs="Times New Roman"/>
@@ -15403,21 +16560,9 @@
           <w:shd w:val="clear" w:color="auto" w:fill="FFFFFF"/>
           <w:lang w:eastAsia="en-NZ"/>
         </w:rPr>
-        <w:t>for i = 1:m {</w:t>
-      </w:r>
-    </w:p>
-    <w:p>
-      <w:pPr>
-        <w:shd w:val="clear" w:color="auto" w:fill="FFFFFF"/>
-        <w:spacing w:after="0" w:line="240" w:lineRule="auto"/>
-        <w:rPr>
-          <w:rFonts w:ascii="Georgia" w:eastAsia="Times New Roman" w:hAnsi="Georgia" w:cs="Times New Roman"/>
-          <w:color w:val="000000"/>
-          <w:sz w:val="27"/>
-          <w:szCs w:val="27"/>
-          <w:lang w:eastAsia="en-NZ"/>
-        </w:rPr>
-      </w:pPr>
+        <w:t>for</w:t>
+      </w:r>
+      <w:proofErr w:type="gramEnd"/>
       <w:r>
         <w:rPr>
           <w:rFonts w:ascii="'Courier New'" w:eastAsia="Times New Roman" w:hAnsi="'Courier New'" w:cs="Times New Roman"/>
@@ -15426,10 +16571,12 @@
           <w:color w:val="1C3387"/>
           <w:sz w:val="27"/>
           <w:szCs w:val="27"/>
-          <w:lang w:eastAsia="en-NZ"/>
-        </w:rPr>
-        <w:t>     Forward propagation on (x</w:t>
-      </w:r>
+          <w:shd w:val="clear" w:color="auto" w:fill="FFFFFF"/>
+          <w:lang w:eastAsia="en-NZ"/>
+        </w:rPr>
+        <w:t xml:space="preserve"> </w:t>
+      </w:r>
+      <w:proofErr w:type="spellStart"/>
       <w:r>
         <w:rPr>
           <w:rFonts w:ascii="'Courier New'" w:eastAsia="Times New Roman" w:hAnsi="'Courier New'" w:cs="Times New Roman"/>
@@ -15438,11 +16585,12 @@
           <w:color w:val="1C3387"/>
           <w:sz w:val="27"/>
           <w:szCs w:val="27"/>
-          <w:vertAlign w:val="superscript"/>
+          <w:shd w:val="clear" w:color="auto" w:fill="FFFFFF"/>
           <w:lang w:eastAsia="en-NZ"/>
         </w:rPr>
         <w:t>i</w:t>
       </w:r>
+      <w:proofErr w:type="spellEnd"/>
       <w:r>
         <w:rPr>
           <w:rFonts w:ascii="'Courier New'" w:eastAsia="Times New Roman" w:hAnsi="'Courier New'" w:cs="Times New Roman"/>
@@ -15451,10 +16599,24 @@
           <w:color w:val="1C3387"/>
           <w:sz w:val="27"/>
           <w:szCs w:val="27"/>
-          <w:lang w:eastAsia="en-NZ"/>
-        </w:rPr>
-        <w:t>, y</w:t>
-      </w:r>
+          <w:shd w:val="clear" w:color="auto" w:fill="FFFFFF"/>
+          <w:lang w:eastAsia="en-NZ"/>
+        </w:rPr>
+        <w:t xml:space="preserve"> = 1:m {</w:t>
+      </w:r>
+    </w:p>
+    <w:p>
+      <w:pPr>
+        <w:shd w:val="clear" w:color="auto" w:fill="FFFFFF"/>
+        <w:spacing w:after="0" w:line="240" w:lineRule="auto"/>
+        <w:rPr>
+          <w:rFonts w:ascii="Georgia" w:eastAsia="Times New Roman" w:hAnsi="Georgia" w:cs="Times New Roman"/>
+          <w:color w:val="000000"/>
+          <w:sz w:val="27"/>
+          <w:szCs w:val="27"/>
+          <w:lang w:eastAsia="en-NZ"/>
+        </w:rPr>
+      </w:pPr>
       <w:r>
         <w:rPr>
           <w:rFonts w:ascii="'Courier New'" w:eastAsia="Times New Roman" w:hAnsi="'Courier New'" w:cs="Times New Roman"/>
@@ -15463,10 +16625,9 @@
           <w:color w:val="1C3387"/>
           <w:sz w:val="27"/>
           <w:szCs w:val="27"/>
-          <w:vertAlign w:val="superscript"/>
-          <w:lang w:eastAsia="en-NZ"/>
-        </w:rPr>
-        <w:t>i</w:t>
+          <w:lang w:eastAsia="en-NZ"/>
+        </w:rPr>
+        <w:t>     Forward propagation on (x</w:t>
       </w:r>
       <w:r>
         <w:rPr>
@@ -15476,23 +16637,11 @@
           <w:color w:val="1C3387"/>
           <w:sz w:val="27"/>
           <w:szCs w:val="27"/>
-          <w:lang w:eastAsia="en-NZ"/>
-        </w:rPr>
-        <w:t>) --&gt; get activation (a) terms</w:t>
-      </w:r>
-    </w:p>
-    <w:p>
-      <w:pPr>
-        <w:shd w:val="clear" w:color="auto" w:fill="FFFFFF"/>
-        <w:spacing w:after="0" w:line="240" w:lineRule="auto"/>
-        <w:rPr>
-          <w:rFonts w:ascii="Georgia" w:eastAsia="Times New Roman" w:hAnsi="Georgia" w:cs="Times New Roman"/>
-          <w:color w:val="000000"/>
-          <w:sz w:val="27"/>
-          <w:szCs w:val="27"/>
-          <w:lang w:eastAsia="en-NZ"/>
-        </w:rPr>
-      </w:pPr>
+          <w:vertAlign w:val="superscript"/>
+          <w:lang w:eastAsia="en-NZ"/>
+        </w:rPr>
+        <w:t>i</w:t>
+      </w:r>
       <w:r>
         <w:rPr>
           <w:rFonts w:ascii="'Courier New'" w:eastAsia="Times New Roman" w:hAnsi="'Courier New'" w:cs="Times New Roman"/>
@@ -15503,8 +16652,9 @@
           <w:szCs w:val="27"/>
           <w:lang w:eastAsia="en-NZ"/>
         </w:rPr>
-        <w:t>     Back propagation on (x</w:t>
-      </w:r>
+        <w:t>, </w:t>
+      </w:r>
+      <w:proofErr w:type="spellStart"/>
       <w:r>
         <w:rPr>
           <w:rFonts w:ascii="'Courier New'" w:eastAsia="Times New Roman" w:hAnsi="'Courier New'" w:cs="Times New Roman"/>
@@ -15513,10 +16663,9 @@
           <w:color w:val="1C3387"/>
           <w:sz w:val="27"/>
           <w:szCs w:val="27"/>
-          <w:vertAlign w:val="superscript"/>
-          <w:lang w:eastAsia="en-NZ"/>
-        </w:rPr>
-        <w:t>i</w:t>
+          <w:lang w:eastAsia="en-NZ"/>
+        </w:rPr>
+        <w:t>y</w:t>
       </w:r>
       <w:r>
         <w:rPr>
@@ -15526,10 +16675,12 @@
           <w:color w:val="1C3387"/>
           <w:sz w:val="27"/>
           <w:szCs w:val="27"/>
-          <w:lang w:eastAsia="en-NZ"/>
-        </w:rPr>
-        <w:t>, y</w:t>
-      </w:r>
+          <w:vertAlign w:val="superscript"/>
+          <w:lang w:eastAsia="en-NZ"/>
+        </w:rPr>
+        <w:t>i</w:t>
+      </w:r>
+      <w:proofErr w:type="spellEnd"/>
       <w:r>
         <w:rPr>
           <w:rFonts w:ascii="'Courier New'" w:eastAsia="Times New Roman" w:hAnsi="'Courier New'" w:cs="Times New Roman"/>
@@ -15538,11 +16689,23 @@
           <w:color w:val="1C3387"/>
           <w:sz w:val="27"/>
           <w:szCs w:val="27"/>
-          <w:vertAlign w:val="superscript"/>
-          <w:lang w:eastAsia="en-NZ"/>
-        </w:rPr>
-        <w:t>i</w:t>
-      </w:r>
+          <w:lang w:eastAsia="en-NZ"/>
+        </w:rPr>
+        <w:t>) --&gt; get activation (a) terms</w:t>
+      </w:r>
+    </w:p>
+    <w:p>
+      <w:pPr>
+        <w:shd w:val="clear" w:color="auto" w:fill="FFFFFF"/>
+        <w:spacing w:after="0" w:line="240" w:lineRule="auto"/>
+        <w:rPr>
+          <w:rFonts w:ascii="Georgia" w:eastAsia="Times New Roman" w:hAnsi="Georgia" w:cs="Times New Roman"/>
+          <w:color w:val="000000"/>
+          <w:sz w:val="27"/>
+          <w:szCs w:val="27"/>
+          <w:lang w:eastAsia="en-NZ"/>
+        </w:rPr>
+      </w:pPr>
       <w:r>
         <w:rPr>
           <w:rFonts w:ascii="'Courier New'" w:eastAsia="Times New Roman" w:hAnsi="'Courier New'" w:cs="Times New Roman"/>
@@ -15553,21 +16716,8 @@
           <w:szCs w:val="27"/>
           <w:lang w:eastAsia="en-NZ"/>
         </w:rPr>
-        <w:t>) --&gt; get delta (δ) terms</w:t>
-      </w:r>
-    </w:p>
-    <w:p>
-      <w:pPr>
-        <w:shd w:val="clear" w:color="auto" w:fill="FFFFFF"/>
-        <w:spacing w:after="0" w:line="240" w:lineRule="auto"/>
-        <w:rPr>
-          <w:rFonts w:ascii="Georgia" w:eastAsia="Times New Roman" w:hAnsi="Georgia" w:cs="Times New Roman"/>
-          <w:color w:val="000000"/>
-          <w:sz w:val="27"/>
-          <w:szCs w:val="27"/>
-          <w:lang w:eastAsia="en-NZ"/>
-        </w:rPr>
-      </w:pPr>
+        <w:t>     Back propagation on (x</w:t>
+      </w:r>
       <w:r>
         <w:rPr>
           <w:rFonts w:ascii="'Courier New'" w:eastAsia="Times New Roman" w:hAnsi="'Courier New'" w:cs="Times New Roman"/>
@@ -15576,9 +16726,10 @@
           <w:color w:val="1C3387"/>
           <w:sz w:val="27"/>
           <w:szCs w:val="27"/>
-          <w:lang w:eastAsia="en-NZ"/>
-        </w:rPr>
-        <w:t>     Compute Δ := Δ</w:t>
+          <w:vertAlign w:val="superscript"/>
+          <w:lang w:eastAsia="en-NZ"/>
+        </w:rPr>
+        <w:t>i</w:t>
       </w:r>
       <w:r>
         <w:rPr>
@@ -15588,11 +16739,127 @@
           <w:color w:val="1C3387"/>
           <w:sz w:val="27"/>
           <w:szCs w:val="27"/>
+          <w:lang w:eastAsia="en-NZ"/>
+        </w:rPr>
+        <w:t>, </w:t>
+      </w:r>
+      <w:proofErr w:type="spellStart"/>
+      <w:r>
+        <w:rPr>
+          <w:rFonts w:ascii="'Courier New'" w:eastAsia="Times New Roman" w:hAnsi="'Courier New'" w:cs="Times New Roman"/>
+          <w:b/>
+          <w:bCs/>
+          <w:color w:val="1C3387"/>
+          <w:sz w:val="27"/>
+          <w:szCs w:val="27"/>
+          <w:lang w:eastAsia="en-NZ"/>
+        </w:rPr>
+        <w:t>y</w:t>
+      </w:r>
+      <w:r>
+        <w:rPr>
+          <w:rFonts w:ascii="'Courier New'" w:eastAsia="Times New Roman" w:hAnsi="'Courier New'" w:cs="Times New Roman"/>
+          <w:b/>
+          <w:bCs/>
+          <w:color w:val="1C3387"/>
+          <w:sz w:val="27"/>
+          <w:szCs w:val="27"/>
           <w:vertAlign w:val="superscript"/>
           <w:lang w:eastAsia="en-NZ"/>
         </w:rPr>
+        <w:t>i</w:t>
+      </w:r>
+      <w:proofErr w:type="spellEnd"/>
+      <w:r>
+        <w:rPr>
+          <w:rFonts w:ascii="'Courier New'" w:eastAsia="Times New Roman" w:hAnsi="'Courier New'" w:cs="Times New Roman"/>
+          <w:b/>
+          <w:bCs/>
+          <w:color w:val="1C3387"/>
+          <w:sz w:val="27"/>
+          <w:szCs w:val="27"/>
+          <w:lang w:eastAsia="en-NZ"/>
+        </w:rPr>
+        <w:t>) --&gt; get delta (δ) terms</w:t>
+      </w:r>
+    </w:p>
+    <w:p>
+      <w:pPr>
+        <w:shd w:val="clear" w:color="auto" w:fill="FFFFFF"/>
+        <w:spacing w:after="0" w:line="240" w:lineRule="auto"/>
+        <w:rPr>
+          <w:rFonts w:ascii="Georgia" w:eastAsia="Times New Roman" w:hAnsi="Georgia" w:cs="Times New Roman"/>
+          <w:color w:val="000000"/>
+          <w:sz w:val="27"/>
+          <w:szCs w:val="27"/>
+          <w:lang w:eastAsia="en-NZ"/>
+        </w:rPr>
+      </w:pPr>
+      <w:r>
+        <w:rPr>
+          <w:rFonts w:ascii="'Courier New'" w:eastAsia="Times New Roman" w:hAnsi="'Courier New'" w:cs="Times New Roman"/>
+          <w:b/>
+          <w:bCs/>
+          <w:color w:val="1C3387"/>
+          <w:sz w:val="27"/>
+          <w:szCs w:val="27"/>
+          <w:lang w:eastAsia="en-NZ"/>
+        </w:rPr>
+        <w:t>     Compute </w:t>
+      </w:r>
+      <w:proofErr w:type="gramStart"/>
+      <w:r>
+        <w:rPr>
+          <w:rFonts w:ascii="'Courier New'" w:eastAsia="Times New Roman" w:hAnsi="'Courier New'" w:cs="Times New Roman"/>
+          <w:b/>
+          <w:bCs/>
+          <w:color w:val="1C3387"/>
+          <w:sz w:val="27"/>
+          <w:szCs w:val="27"/>
+          <w:lang w:eastAsia="en-NZ"/>
+        </w:rPr>
+        <w:t>Δ :=</w:t>
+      </w:r>
+      <w:proofErr w:type="gramEnd"/>
+      <w:r>
+        <w:rPr>
+          <w:rFonts w:ascii="'Courier New'" w:eastAsia="Times New Roman" w:hAnsi="'Courier New'" w:cs="Times New Roman"/>
+          <w:b/>
+          <w:bCs/>
+          <w:color w:val="1C3387"/>
+          <w:sz w:val="27"/>
+          <w:szCs w:val="27"/>
+          <w:lang w:eastAsia="en-NZ"/>
+        </w:rPr>
+        <w:t> </w:t>
+      </w:r>
+      <w:proofErr w:type="spellStart"/>
+      <w:r>
+        <w:rPr>
+          <w:rFonts w:ascii="'Courier New'" w:eastAsia="Times New Roman" w:hAnsi="'Courier New'" w:cs="Times New Roman"/>
+          <w:b/>
+          <w:bCs/>
+          <w:color w:val="1C3387"/>
+          <w:sz w:val="27"/>
+          <w:szCs w:val="27"/>
+          <w:lang w:eastAsia="en-NZ"/>
+        </w:rPr>
+        <w:t>Δ</w:t>
+      </w:r>
+      <w:r>
+        <w:rPr>
+          <w:rFonts w:ascii="'Courier New'" w:eastAsia="Times New Roman" w:hAnsi="'Courier New'" w:cs="Times New Roman"/>
+          <w:b/>
+          <w:bCs/>
+          <w:color w:val="1C3387"/>
+          <w:sz w:val="27"/>
+          <w:szCs w:val="27"/>
+          <w:vertAlign w:val="superscript"/>
+          <w:lang w:eastAsia="en-NZ"/>
+        </w:rPr>
         <w:t>l</w:t>
       </w:r>
+      <w:proofErr w:type="spellEnd"/>
       <w:r>
         <w:rPr>
           <w:rFonts w:ascii="'Courier New'" w:eastAsia="Times New Roman" w:hAnsi="'Courier New'" w:cs="Times New Roman"/>
@@ -16423,10 +17690,7 @@
         <w:t>Back propagation calculates gradient down that hill</w:t>
       </w:r>
     </w:p>
-    <w:p>
-      <w:bookmarkStart w:id="0" w:name="_GoBack"/>
-      <w:bookmarkEnd w:id="0"/>
-    </w:p>
+    <w:p/>
     <w:sectPr>
       <w:pgSz w:w="11906" w:h="16838"/>
       <w:pgMar w:top="1440" w:right="1440" w:bottom="1440" w:left="1440" w:header="708" w:footer="708" w:gutter="0"/>

</xml_diff>